<commit_message>
[RCSP]: upd cours work report
</commit_message>
<xml_diff>
--- a/semester_7/Razrabotka_client_servernyh_prilozheniy/coursework/курсовая(макс БД).docx
+++ b/semester_7/Razrabotka_client_servernyh_prilozheniy/coursework/курсовая(макс БД).docx
@@ -629,6 +629,7 @@
         <w:p>
           <w:pPr>
             <w:pStyle w:val="a9"/>
+            <w:spacing w:before="0" w:line="312" w:lineRule="auto"/>
           </w:pPr>
         </w:p>
         <w:p>
@@ -637,7 +638,7 @@
             <w:tabs>
               <w:tab w:val="right" w:leader="dot" w:pos="9629"/>
             </w:tabs>
-            <w:spacing w:before="60"/>
+            <w:spacing w:before="0" w:line="312" w:lineRule="auto"/>
             <w:rPr>
               <w:rFonts w:ascii="Times New Roman" w:eastAsiaTheme="minorEastAsia" w:hAnsi="Times New Roman" w:cs="Times New Roman"/>
               <w:b w:val="0"/>
@@ -771,7 +772,7 @@
             <w:tabs>
               <w:tab w:val="right" w:leader="dot" w:pos="9629"/>
             </w:tabs>
-            <w:spacing w:before="60"/>
+            <w:spacing w:before="0" w:line="312" w:lineRule="auto"/>
             <w:rPr>
               <w:rFonts w:ascii="Times New Roman" w:eastAsiaTheme="minorEastAsia" w:hAnsi="Times New Roman" w:cs="Times New Roman"/>
               <w:b w:val="0"/>
@@ -878,7 +879,7 @@
             <w:tabs>
               <w:tab w:val="right" w:leader="dot" w:pos="9629"/>
             </w:tabs>
-            <w:spacing w:before="60"/>
+            <w:spacing w:before="0" w:line="312" w:lineRule="auto"/>
             <w:rPr>
               <w:rFonts w:ascii="Times New Roman" w:eastAsiaTheme="minorEastAsia" w:hAnsi="Times New Roman" w:cs="Times New Roman"/>
               <w:b w:val="0"/>
@@ -985,7 +986,7 @@
             <w:tabs>
               <w:tab w:val="right" w:leader="dot" w:pos="9629"/>
             </w:tabs>
-            <w:spacing w:before="60"/>
+            <w:spacing w:before="0" w:line="312" w:lineRule="auto"/>
             <w:rPr>
               <w:rFonts w:ascii="Times New Roman" w:eastAsiaTheme="minorEastAsia" w:hAnsi="Times New Roman" w:cs="Times New Roman"/>
               <w:b w:val="0"/>
@@ -1092,7 +1093,7 @@
             <w:tabs>
               <w:tab w:val="right" w:leader="dot" w:pos="9629"/>
             </w:tabs>
-            <w:spacing w:before="60"/>
+            <w:spacing w:before="0" w:line="312" w:lineRule="auto"/>
             <w:rPr>
               <w:rFonts w:ascii="Times New Roman" w:eastAsiaTheme="minorEastAsia" w:hAnsi="Times New Roman" w:cs="Times New Roman"/>
               <w:b w:val="0"/>
@@ -1196,7 +1197,7 @@
         <w:p>
           <w:pPr>
             <w:pStyle w:val="31"/>
-            <w:spacing w:before="60"/>
+            <w:spacing w:before="0" w:line="312" w:lineRule="auto"/>
             <w:rPr>
               <w:rFonts w:ascii="Times New Roman" w:eastAsiaTheme="minorEastAsia" w:hAnsi="Times New Roman" w:cs="Times New Roman"/>
               <w:noProof/>
@@ -1293,7 +1294,7 @@
             <w:tabs>
               <w:tab w:val="right" w:leader="dot" w:pos="9629"/>
             </w:tabs>
-            <w:spacing w:before="60"/>
+            <w:spacing w:before="0" w:line="312" w:lineRule="auto"/>
             <w:rPr>
               <w:rFonts w:ascii="Times New Roman" w:eastAsiaTheme="minorEastAsia" w:hAnsi="Times New Roman" w:cs="Times New Roman"/>
               <w:b w:val="0"/>
@@ -1400,7 +1401,7 @@
             <w:tabs>
               <w:tab w:val="right" w:leader="dot" w:pos="9629"/>
             </w:tabs>
-            <w:spacing w:before="60"/>
+            <w:spacing w:before="0" w:line="312" w:lineRule="auto"/>
             <w:rPr>
               <w:rFonts w:ascii="Times New Roman" w:eastAsiaTheme="minorEastAsia" w:hAnsi="Times New Roman" w:cs="Times New Roman"/>
               <w:b w:val="0"/>
@@ -1504,7 +1505,7 @@
         <w:p>
           <w:pPr>
             <w:pStyle w:val="31"/>
-            <w:spacing w:before="60"/>
+            <w:spacing w:before="0" w:line="312" w:lineRule="auto"/>
             <w:rPr>
               <w:rFonts w:ascii="Times New Roman" w:eastAsiaTheme="minorEastAsia" w:hAnsi="Times New Roman" w:cs="Times New Roman"/>
               <w:noProof/>
@@ -1598,7 +1599,7 @@
         <w:p>
           <w:pPr>
             <w:pStyle w:val="31"/>
-            <w:spacing w:before="60"/>
+            <w:spacing w:before="0" w:line="312" w:lineRule="auto"/>
             <w:rPr>
               <w:rFonts w:ascii="Times New Roman" w:eastAsiaTheme="minorEastAsia" w:hAnsi="Times New Roman" w:cs="Times New Roman"/>
               <w:noProof/>
@@ -1692,7 +1693,7 @@
         <w:p>
           <w:pPr>
             <w:pStyle w:val="31"/>
-            <w:spacing w:before="60"/>
+            <w:spacing w:before="0" w:line="312" w:lineRule="auto"/>
             <w:rPr>
               <w:rFonts w:ascii="Times New Roman" w:eastAsiaTheme="minorEastAsia" w:hAnsi="Times New Roman" w:cs="Times New Roman"/>
               <w:noProof/>
@@ -1786,7 +1787,7 @@
         <w:p>
           <w:pPr>
             <w:pStyle w:val="31"/>
-            <w:spacing w:before="60"/>
+            <w:spacing w:before="0" w:line="312" w:lineRule="auto"/>
             <w:rPr>
               <w:rFonts w:ascii="Times New Roman" w:eastAsiaTheme="minorEastAsia" w:hAnsi="Times New Roman" w:cs="Times New Roman"/>
               <w:noProof/>
@@ -1880,7 +1881,7 @@
         <w:p>
           <w:pPr>
             <w:pStyle w:val="31"/>
-            <w:spacing w:before="60"/>
+            <w:spacing w:before="0" w:line="312" w:lineRule="auto"/>
             <w:rPr>
               <w:rFonts w:ascii="Times New Roman" w:eastAsiaTheme="minorEastAsia" w:hAnsi="Times New Roman" w:cs="Times New Roman"/>
               <w:noProof/>
@@ -1974,7 +1975,7 @@
         <w:p>
           <w:pPr>
             <w:pStyle w:val="31"/>
-            <w:spacing w:before="60"/>
+            <w:spacing w:before="0" w:line="312" w:lineRule="auto"/>
             <w:rPr>
               <w:rFonts w:ascii="Times New Roman" w:eastAsiaTheme="minorEastAsia" w:hAnsi="Times New Roman" w:cs="Times New Roman"/>
               <w:noProof/>
@@ -2068,7 +2069,7 @@
         <w:p>
           <w:pPr>
             <w:pStyle w:val="31"/>
-            <w:spacing w:before="60"/>
+            <w:spacing w:before="0" w:line="312" w:lineRule="auto"/>
             <w:rPr>
               <w:rFonts w:ascii="Times New Roman" w:eastAsiaTheme="minorEastAsia" w:hAnsi="Times New Roman" w:cs="Times New Roman"/>
               <w:noProof/>
@@ -2162,7 +2163,7 @@
         <w:p>
           <w:pPr>
             <w:pStyle w:val="31"/>
-            <w:spacing w:before="60"/>
+            <w:spacing w:before="0" w:line="312" w:lineRule="auto"/>
             <w:rPr>
               <w:rFonts w:ascii="Times New Roman" w:eastAsiaTheme="minorEastAsia" w:hAnsi="Times New Roman" w:cs="Times New Roman"/>
               <w:noProof/>
@@ -2256,7 +2257,7 @@
         <w:p>
           <w:pPr>
             <w:pStyle w:val="31"/>
-            <w:spacing w:before="60"/>
+            <w:spacing w:before="0" w:line="312" w:lineRule="auto"/>
             <w:rPr>
               <w:rFonts w:ascii="Times New Roman" w:eastAsiaTheme="minorEastAsia" w:hAnsi="Times New Roman" w:cs="Times New Roman"/>
               <w:noProof/>
@@ -2333,7 +2334,7 @@
                 <w:sz w:val="28"/>
                 <w:szCs w:val="28"/>
               </w:rPr>
-              <w:t>21</w:t>
+              <w:t>22</w:t>
             </w:r>
             <w:r>
               <w:rPr>
@@ -2353,7 +2354,7 @@
             <w:tabs>
               <w:tab w:val="right" w:leader="dot" w:pos="9629"/>
             </w:tabs>
-            <w:spacing w:before="60"/>
+            <w:spacing w:before="0" w:line="312" w:lineRule="auto"/>
             <w:rPr>
               <w:rFonts w:ascii="Times New Roman" w:eastAsiaTheme="minorEastAsia" w:hAnsi="Times New Roman" w:cs="Times New Roman"/>
               <w:b w:val="0"/>
@@ -2460,7 +2461,7 @@
             <w:tabs>
               <w:tab w:val="right" w:leader="dot" w:pos="9629"/>
             </w:tabs>
-            <w:spacing w:before="60"/>
+            <w:spacing w:before="0" w:line="312" w:lineRule="auto"/>
             <w:rPr>
               <w:rFonts w:ascii="Times New Roman" w:eastAsiaTheme="minorEastAsia" w:hAnsi="Times New Roman" w:cs="Times New Roman"/>
               <w:b w:val="0"/>
@@ -2567,7 +2568,7 @@
             <w:tabs>
               <w:tab w:val="right" w:leader="dot" w:pos="9629"/>
             </w:tabs>
-            <w:spacing w:before="60"/>
+            <w:spacing w:before="0" w:line="312" w:lineRule="auto"/>
             <w:rPr>
               <w:rFonts w:ascii="Times New Roman" w:eastAsiaTheme="minorEastAsia" w:hAnsi="Times New Roman" w:cs="Times New Roman"/>
               <w:b w:val="0"/>
@@ -2674,7 +2675,7 @@
             <w:tabs>
               <w:tab w:val="right" w:leader="dot" w:pos="9629"/>
             </w:tabs>
-            <w:spacing w:before="60"/>
+            <w:spacing w:before="0" w:line="312" w:lineRule="auto"/>
             <w:rPr>
               <w:rFonts w:ascii="Times New Roman" w:eastAsiaTheme="minorEastAsia" w:hAnsi="Times New Roman" w:cs="Times New Roman"/>
               <w:b w:val="0"/>
@@ -2781,7 +2782,7 @@
             <w:tabs>
               <w:tab w:val="right" w:leader="dot" w:pos="9629"/>
             </w:tabs>
-            <w:spacing w:before="60"/>
+            <w:spacing w:before="0" w:line="312" w:lineRule="auto"/>
             <w:rPr>
               <w:rFonts w:ascii="Times New Roman" w:eastAsiaTheme="minorEastAsia" w:hAnsi="Times New Roman" w:cs="Times New Roman"/>
               <w:b w:val="0"/>
@@ -2888,7 +2889,7 @@
             <w:tabs>
               <w:tab w:val="right" w:leader="dot" w:pos="9629"/>
             </w:tabs>
-            <w:spacing w:before="60"/>
+            <w:spacing w:before="0" w:line="312" w:lineRule="auto"/>
             <w:rPr>
               <w:rFonts w:ascii="Times New Roman" w:eastAsiaTheme="minorEastAsia" w:hAnsi="Times New Roman" w:cs="Times New Roman"/>
               <w:b w:val="0"/>
@@ -2995,7 +2996,7 @@
             <w:tabs>
               <w:tab w:val="right" w:leader="dot" w:pos="9629"/>
             </w:tabs>
-            <w:spacing w:before="60"/>
+            <w:spacing w:before="0" w:line="312" w:lineRule="auto"/>
             <w:rPr>
               <w:rFonts w:ascii="Times New Roman" w:eastAsiaTheme="minorEastAsia" w:hAnsi="Times New Roman" w:cs="Times New Roman"/>
               <w:b w:val="0"/>
@@ -3102,7 +3103,7 @@
             <w:tabs>
               <w:tab w:val="right" w:leader="dot" w:pos="9629"/>
             </w:tabs>
-            <w:spacing w:before="60"/>
+            <w:spacing w:before="0" w:line="312" w:lineRule="auto"/>
             <w:rPr>
               <w:rFonts w:ascii="Times New Roman" w:eastAsiaTheme="minorEastAsia" w:hAnsi="Times New Roman" w:cs="Times New Roman"/>
               <w:b w:val="0"/>
@@ -3209,7 +3210,7 @@
             <w:tabs>
               <w:tab w:val="right" w:leader="dot" w:pos="9629"/>
             </w:tabs>
-            <w:spacing w:before="60"/>
+            <w:spacing w:before="0" w:line="312" w:lineRule="auto"/>
             <w:rPr>
               <w:rFonts w:ascii="Times New Roman" w:eastAsiaTheme="minorEastAsia" w:hAnsi="Times New Roman" w:cs="Times New Roman"/>
               <w:b w:val="0"/>
@@ -3316,7 +3317,7 @@
             <w:tabs>
               <w:tab w:val="right" w:leader="dot" w:pos="9629"/>
             </w:tabs>
-            <w:spacing w:before="60"/>
+            <w:spacing w:before="0" w:line="312" w:lineRule="auto"/>
             <w:rPr>
               <w:rFonts w:ascii="Times New Roman" w:eastAsiaTheme="minorEastAsia" w:hAnsi="Times New Roman" w:cs="Times New Roman"/>
               <w:b w:val="0"/>
@@ -3423,7 +3424,7 @@
             <w:tabs>
               <w:tab w:val="right" w:leader="dot" w:pos="9629"/>
             </w:tabs>
-            <w:spacing w:before="60"/>
+            <w:spacing w:before="0" w:line="312" w:lineRule="auto"/>
             <w:rPr>
               <w:rFonts w:ascii="Times New Roman" w:eastAsiaTheme="minorEastAsia" w:hAnsi="Times New Roman" w:cs="Times New Roman"/>
               <w:b w:val="0"/>
@@ -3526,7 +3527,11 @@
         </w:p>
         <w:p>
           <w:pPr>
-            <w:spacing w:before="60" w:after="0"/>
+            <w:spacing w:after="0" w:line="312" w:lineRule="auto"/>
+            <w:rPr>
+              <w:b/>
+              <w:bCs/>
+            </w:rPr>
           </w:pPr>
           <w:r>
             <w:rPr>
@@ -3542,10 +3547,7 @@
     </w:sdt>
     <w:p>
       <w:pPr>
-        <w:pStyle w:val="11"/>
-        <w:tabs>
-          <w:tab w:val="right" w:leader="dot" w:pos="9629"/>
-        </w:tabs>
+        <w:spacing w:after="0" w:line="336" w:lineRule="auto"/>
       </w:pPr>
       <w:r>
         <w:fldChar w:fldCharType="begin"/>
@@ -5810,7 +5812,6 @@
         <w:rPr>
           <w:rFonts w:ascii="Consolas" w:hAnsi="Consolas" w:cs="Times New Roman"/>
           <w:sz w:val="20"/>
-          <w:lang w:val="en-US"/>
         </w:rPr>
       </w:pPr>
       <w:r>
@@ -5835,9 +5836,38 @@
         <w:rPr>
           <w:rFonts w:ascii="Consolas" w:hAnsi="Consolas" w:cs="Times New Roman"/>
           <w:sz w:val="20"/>
-          <w:lang w:val="en-US"/>
-        </w:rPr>
-        <w:t xml:space="preserve"> remaining = requiredQuantity;</w:t>
+        </w:rPr>
+        <w:t xml:space="preserve"> </w:t>
+      </w:r>
+      <w:r>
+        <w:rPr>
+          <w:rFonts w:ascii="Consolas" w:hAnsi="Consolas" w:cs="Times New Roman"/>
+          <w:sz w:val="20"/>
+          <w:lang w:val="en-US"/>
+        </w:rPr>
+        <w:t>remaining</w:t>
+      </w:r>
+      <w:r>
+        <w:rPr>
+          <w:rFonts w:ascii="Consolas" w:hAnsi="Consolas" w:cs="Times New Roman"/>
+          <w:sz w:val="20"/>
+        </w:rPr>
+        <w:t xml:space="preserve"> = </w:t>
+      </w:r>
+      <w:r>
+        <w:rPr>
+          <w:rFonts w:ascii="Consolas" w:hAnsi="Consolas" w:cs="Times New Roman"/>
+          <w:sz w:val="20"/>
+          <w:lang w:val="en-US"/>
+        </w:rPr>
+        <w:t>requiredQuantity</w:t>
+      </w:r>
+      <w:r>
+        <w:rPr>
+          <w:rFonts w:ascii="Consolas" w:hAnsi="Consolas" w:cs="Times New Roman"/>
+          <w:sz w:val="20"/>
+        </w:rPr>
+        <w:t>;</w:t>
       </w:r>
     </w:p>
     <w:p>
@@ -5852,7 +5882,6 @@
         <w:rPr>
           <w:rFonts w:ascii="Consolas" w:hAnsi="Consolas" w:cs="Times New Roman"/>
           <w:sz w:val="20"/>
-          <w:lang w:val="en-US"/>
         </w:rPr>
         <w:t xml:space="preserve">    </w:t>
       </w:r>
@@ -6580,6 +6609,7 @@
         <w:rPr>
           <w:rFonts w:ascii="Consolas" w:hAnsi="Consolas" w:cs="Times New Roman"/>
           <w:sz w:val="20"/>
+          <w:lang w:val="en-US"/>
         </w:rPr>
       </w:pPr>
       <w:r>
@@ -6594,6 +6624,7 @@
         <w:rPr>
           <w:rFonts w:ascii="Consolas" w:hAnsi="Consolas" w:cs="Times New Roman"/>
           <w:sz w:val="20"/>
+          <w:lang w:val="en-US"/>
         </w:rPr>
         <w:t>}</w:t>
       </w:r>
@@ -6604,12 +6635,14 @@
         <w:rPr>
           <w:rFonts w:ascii="Consolas" w:hAnsi="Consolas" w:cs="Times New Roman"/>
           <w:sz w:val="20"/>
+          <w:lang w:val="en-US"/>
         </w:rPr>
       </w:pPr>
       <w:r>
         <w:rPr>
           <w:rFonts w:ascii="Consolas" w:hAnsi="Consolas" w:cs="Times New Roman"/>
           <w:sz w:val="20"/>
+          <w:lang w:val="en-US"/>
         </w:rPr>
         <w:t xml:space="preserve">    }</w:t>
       </w:r>
@@ -6620,12 +6653,14 @@
         <w:rPr>
           <w:rFonts w:ascii="Consolas" w:hAnsi="Consolas" w:cs="Times New Roman"/>
           <w:sz w:val="20"/>
+          <w:lang w:val="en-US"/>
         </w:rPr>
       </w:pPr>
       <w:r>
         <w:rPr>
           <w:rFonts w:ascii="Consolas" w:hAnsi="Consolas" w:cs="Times New Roman"/>
           <w:sz w:val="20"/>
+          <w:lang w:val="en-US"/>
         </w:rPr>
         <w:t xml:space="preserve">    </w:t>
       </w:r>
@@ -6643,6 +6678,7 @@
         <w:rPr>
           <w:rFonts w:ascii="Consolas" w:hAnsi="Consolas" w:cs="Times New Roman"/>
           <w:sz w:val="20"/>
+          <w:lang w:val="en-US"/>
         </w:rPr>
         <w:t xml:space="preserve"> </w:t>
       </w:r>
@@ -6658,6 +6694,7 @@
         <w:rPr>
           <w:rFonts w:ascii="Consolas" w:hAnsi="Consolas" w:cs="Times New Roman"/>
           <w:sz w:val="20"/>
+          <w:lang w:val="en-US"/>
         </w:rPr>
         <w:t>;</w:t>
       </w:r>
@@ -6668,12 +6705,14 @@
         <w:rPr>
           <w:rFonts w:ascii="Consolas" w:hAnsi="Consolas" w:cs="Times New Roman"/>
           <w:sz w:val="20"/>
+          <w:lang w:val="en-US"/>
         </w:rPr>
       </w:pPr>
       <w:r>
         <w:rPr>
           <w:rFonts w:ascii="Consolas" w:hAnsi="Consolas" w:cs="Times New Roman"/>
           <w:sz w:val="20"/>
+          <w:lang w:val="en-US"/>
         </w:rPr>
         <w:t>}</w:t>
       </w:r>
@@ -6684,6 +6723,7 @@
         <w:rPr>
           <w:b w:val="0"/>
           <w:sz w:val="28"/>
+          <w:lang w:val="en-US"/>
         </w:rPr>
       </w:pPr>
       <w:bookmarkStart w:id="6" w:name="_Toc215517522"/>
@@ -6691,8 +6731,46 @@
         <w:rPr>
           <w:b w:val="0"/>
           <w:sz w:val="28"/>
-        </w:rPr>
-        <w:t>4.1 Описание протокола передачи</w:t>
+          <w:lang w:val="en-US"/>
+        </w:rPr>
+        <w:t xml:space="preserve">4.1 </w:t>
+      </w:r>
+      <w:r>
+        <w:rPr>
+          <w:b w:val="0"/>
+          <w:sz w:val="28"/>
+        </w:rPr>
+        <w:t>Описание</w:t>
+      </w:r>
+      <w:r>
+        <w:rPr>
+          <w:b w:val="0"/>
+          <w:sz w:val="28"/>
+          <w:lang w:val="en-US"/>
+        </w:rPr>
+        <w:t xml:space="preserve"> </w:t>
+      </w:r>
+      <w:r>
+        <w:rPr>
+          <w:b w:val="0"/>
+          <w:sz w:val="28"/>
+        </w:rPr>
+        <w:t>протокола</w:t>
+      </w:r>
+      <w:r>
+        <w:rPr>
+          <w:b w:val="0"/>
+          <w:sz w:val="28"/>
+          <w:lang w:val="en-US"/>
+        </w:rPr>
+        <w:t xml:space="preserve"> </w:t>
+      </w:r>
+      <w:r>
+        <w:rPr>
+          <w:b w:val="0"/>
+          <w:sz w:val="28"/>
+        </w:rPr>
+        <w:t>передачи</w:t>
       </w:r>
       <w:bookmarkEnd w:id="6"/>
     </w:p>
@@ -7336,6 +7414,7 @@
           <w:tab w:val="left" w:pos="709"/>
         </w:tabs>
         <w:spacing w:after="0"/>
+        <w:ind w:left="708"/>
         <w:rPr>
           <w:rFonts w:ascii="Consolas" w:hAnsi="Consolas" w:cs="Times New Roman"/>
           <w:sz w:val="20"/>
@@ -7357,6 +7436,7 @@
           <w:tab w:val="left" w:pos="709"/>
         </w:tabs>
         <w:spacing w:after="0"/>
+        <w:ind w:left="708"/>
         <w:rPr>
           <w:rFonts w:ascii="Consolas" w:hAnsi="Consolas" w:cs="Times New Roman"/>
           <w:sz w:val="20"/>
@@ -7396,6 +7476,7 @@
           <w:tab w:val="left" w:pos="709"/>
         </w:tabs>
         <w:spacing w:after="0"/>
+        <w:ind w:left="708"/>
         <w:rPr>
           <w:rFonts w:ascii="Consolas" w:hAnsi="Consolas" w:cs="Times New Roman"/>
           <w:sz w:val="20"/>
@@ -7435,6 +7516,7 @@
           <w:tab w:val="left" w:pos="709"/>
         </w:tabs>
         <w:spacing w:after="0"/>
+        <w:ind w:left="708"/>
         <w:rPr>
           <w:rFonts w:ascii="Consolas" w:hAnsi="Consolas" w:cs="Times New Roman"/>
           <w:sz w:val="20"/>
@@ -7474,6 +7556,7 @@
           <w:tab w:val="left" w:pos="709"/>
         </w:tabs>
         <w:spacing w:after="0"/>
+        <w:ind w:left="708"/>
         <w:rPr>
           <w:rFonts w:ascii="Consolas" w:hAnsi="Consolas" w:cs="Times New Roman"/>
           <w:sz w:val="20"/>
@@ -7513,6 +7596,7 @@
           <w:tab w:val="left" w:pos="709"/>
         </w:tabs>
         <w:spacing w:after="0"/>
+        <w:ind w:left="708"/>
         <w:rPr>
           <w:rFonts w:ascii="Consolas" w:hAnsi="Consolas" w:cs="Times New Roman"/>
           <w:sz w:val="20"/>
@@ -7552,6 +7636,7 @@
           <w:tab w:val="left" w:pos="709"/>
         </w:tabs>
         <w:spacing w:after="0"/>
+        <w:ind w:left="708"/>
         <w:rPr>
           <w:rFonts w:ascii="Consolas" w:hAnsi="Consolas" w:cs="Times New Roman"/>
           <w:sz w:val="20"/>
@@ -7724,6 +7809,7 @@
     </w:p>
     <w:p>
       <w:pPr>
+        <w:ind w:firstLine="708"/>
         <w:rPr>
           <w:rFonts w:ascii="Consolas" w:hAnsi="Consolas" w:cs="Times New Roman"/>
           <w:sz w:val="20"/>
@@ -7808,6 +7894,7 @@
     </w:p>
     <w:p>
       <w:pPr>
+        <w:ind w:firstLine="708"/>
         <w:rPr>
           <w:rFonts w:ascii="Consolas" w:hAnsi="Consolas" w:cs="Times New Roman"/>
           <w:sz w:val="20"/>
@@ -14940,6 +15027,7 @@
         <w:rPr>
           <w:rFonts w:ascii="Consolas" w:hAnsi="Consolas"/>
           <w:sz w:val="20"/>
+          <w:lang w:val="en-US"/>
         </w:rPr>
       </w:pPr>
       <w:r>
@@ -14954,6 +15042,7 @@
         <w:rPr>
           <w:rFonts w:ascii="Consolas" w:hAnsi="Consolas"/>
           <w:sz w:val="20"/>
+          <w:lang w:val="en-US"/>
         </w:rPr>
         <w:t>}</w:t>
       </w:r>
@@ -15836,6 +15925,7 @@
           <w:b w:val="0"/>
           <w:sz w:val="32"/>
           <w:szCs w:val="32"/>
+          <w:lang w:val="en-US"/>
         </w:rPr>
       </w:pPr>
       <w:bookmarkStart w:id="16" w:name="_Toc215517532"/>
@@ -15844,8 +15934,68 @@
           <w:b w:val="0"/>
           <w:sz w:val="32"/>
           <w:szCs w:val="32"/>
-        </w:rPr>
-        <w:t>6.8 Обработка ошибок и восстановление</w:t>
+          <w:lang w:val="en-US"/>
+        </w:rPr>
+        <w:t xml:space="preserve">6.8 </w:t>
+      </w:r>
+      <w:r>
+        <w:rPr>
+          <w:b w:val="0"/>
+          <w:sz w:val="32"/>
+          <w:szCs w:val="32"/>
+        </w:rPr>
+        <w:t>Обработка</w:t>
+      </w:r>
+      <w:r>
+        <w:rPr>
+          <w:b w:val="0"/>
+          <w:sz w:val="32"/>
+          <w:szCs w:val="32"/>
+          <w:lang w:val="en-US"/>
+        </w:rPr>
+        <w:t xml:space="preserve"> </w:t>
+      </w:r>
+      <w:r>
+        <w:rPr>
+          <w:b w:val="0"/>
+          <w:sz w:val="32"/>
+          <w:szCs w:val="32"/>
+        </w:rPr>
+        <w:t>ошибок</w:t>
+      </w:r>
+      <w:r>
+        <w:rPr>
+          <w:b w:val="0"/>
+          <w:sz w:val="32"/>
+          <w:szCs w:val="32"/>
+          <w:lang w:val="en-US"/>
+        </w:rPr>
+        <w:t xml:space="preserve"> </w:t>
+      </w:r>
+      <w:r>
+        <w:rPr>
+          <w:b w:val="0"/>
+          <w:sz w:val="32"/>
+          <w:szCs w:val="32"/>
+        </w:rPr>
+        <w:t>и</w:t>
+      </w:r>
+      <w:r>
+        <w:rPr>
+          <w:b w:val="0"/>
+          <w:sz w:val="32"/>
+          <w:szCs w:val="32"/>
+          <w:lang w:val="en-US"/>
+        </w:rPr>
+        <w:t xml:space="preserve"> </w:t>
+      </w:r>
+      <w:r>
+        <w:rPr>
+          <w:b w:val="0"/>
+          <w:sz w:val="32"/>
+          <w:szCs w:val="32"/>
+        </w:rPr>
+        <w:t>восстановление</w:t>
       </w:r>
       <w:bookmarkEnd w:id="16"/>
     </w:p>
@@ -15894,6 +16044,7 @@
         <w:rPr>
           <w:rFonts w:ascii="Consolas" w:hAnsi="Consolas"/>
           <w:sz w:val="20"/>
+          <w:lang w:val="en-US"/>
         </w:rPr>
       </w:pPr>
       <w:proofErr w:type="gramStart"/>
@@ -15910,6 +16061,7 @@
         <w:rPr>
           <w:rFonts w:ascii="Consolas" w:hAnsi="Consolas"/>
           <w:sz w:val="20"/>
+          <w:lang w:val="en-US"/>
         </w:rPr>
         <w:t xml:space="preserve"> </w:t>
       </w:r>
@@ -15925,6 +16077,7 @@
         <w:rPr>
           <w:rFonts w:ascii="Consolas" w:hAnsi="Consolas"/>
           <w:sz w:val="20"/>
+          <w:lang w:val="en-US"/>
         </w:rPr>
         <w:t xml:space="preserve"> </w:t>
       </w:r>
@@ -15940,6 +16093,7 @@
         <w:rPr>
           <w:rFonts w:ascii="Consolas" w:hAnsi="Consolas"/>
           <w:sz w:val="20"/>
+          <w:lang w:val="en-US"/>
         </w:rPr>
         <w:t>&lt;</w:t>
       </w:r>
@@ -15955,6 +16109,7 @@
         <w:rPr>
           <w:rFonts w:ascii="Consolas" w:hAnsi="Consolas"/>
           <w:sz w:val="20"/>
+          <w:lang w:val="en-US"/>
         </w:rPr>
         <w:t xml:space="preserve">&gt; </w:t>
       </w:r>
@@ -15970,6 +16125,7 @@
         <w:rPr>
           <w:rFonts w:ascii="Consolas" w:hAnsi="Consolas"/>
           <w:sz w:val="20"/>
+          <w:lang w:val="en-US"/>
         </w:rPr>
         <w:t>&lt;</w:t>
       </w:r>
@@ -15985,6 +16141,7 @@
         <w:rPr>
           <w:rFonts w:ascii="Consolas" w:hAnsi="Consolas"/>
           <w:sz w:val="20"/>
+          <w:lang w:val="en-US"/>
         </w:rPr>
         <w:t>&gt;(</w:t>
       </w:r>
@@ -16000,6 +16157,7 @@
         <w:rPr>
           <w:rFonts w:ascii="Consolas" w:hAnsi="Consolas"/>
           <w:sz w:val="20"/>
+          <w:lang w:val="en-US"/>
         </w:rPr>
         <w:t>&lt;</w:t>
       </w:r>
@@ -16015,6 +16173,7 @@
         <w:rPr>
           <w:rFonts w:ascii="Consolas" w:hAnsi="Consolas"/>
           <w:sz w:val="20"/>
+          <w:lang w:val="en-US"/>
         </w:rPr>
         <w:t>&lt;</w:t>
       </w:r>
@@ -16030,6 +16189,7 @@
         <w:rPr>
           <w:rFonts w:ascii="Consolas" w:hAnsi="Consolas"/>
           <w:sz w:val="20"/>
+          <w:lang w:val="en-US"/>
         </w:rPr>
         <w:t xml:space="preserve">&gt;&gt; </w:t>
       </w:r>
@@ -16045,6 +16205,7 @@
         <w:rPr>
           <w:rFonts w:ascii="Consolas" w:hAnsi="Consolas"/>
           <w:sz w:val="20"/>
+          <w:lang w:val="en-US"/>
         </w:rPr>
         <w:t xml:space="preserve">, </w:t>
       </w:r>
@@ -16060,6 +16221,7 @@
         <w:rPr>
           <w:rFonts w:ascii="Consolas" w:hAnsi="Consolas"/>
           <w:sz w:val="20"/>
+          <w:lang w:val="en-US"/>
         </w:rPr>
         <w:t xml:space="preserve"> </w:t>
       </w:r>
@@ -16075,6 +16237,7 @@
         <w:rPr>
           <w:rFonts w:ascii="Consolas" w:hAnsi="Consolas"/>
           <w:sz w:val="20"/>
+          <w:lang w:val="en-US"/>
         </w:rPr>
         <w:t xml:space="preserve"> = 3)</w:t>
       </w:r>
@@ -16845,6 +17008,7 @@
         <w:rPr>
           <w:rFonts w:ascii="Consolas" w:hAnsi="Consolas"/>
           <w:sz w:val="20"/>
+          <w:lang w:val="en-US"/>
         </w:rPr>
       </w:pPr>
       <w:r>
@@ -16868,6 +17032,7 @@
         <w:rPr>
           <w:rFonts w:ascii="Consolas" w:hAnsi="Consolas"/>
           <w:sz w:val="20"/>
+          <w:lang w:val="en-US"/>
         </w:rPr>
         <w:t xml:space="preserve"> (</w:t>
       </w:r>
@@ -16883,6 +17048,7 @@
         <w:rPr>
           <w:rFonts w:ascii="Consolas" w:hAnsi="Consolas"/>
           <w:sz w:val="20"/>
+          <w:lang w:val="en-US"/>
         </w:rPr>
         <w:t>.</w:t>
       </w:r>
@@ -16898,6 +17064,7 @@
         <w:rPr>
           <w:rFonts w:ascii="Consolas" w:hAnsi="Consolas"/>
           <w:sz w:val="20"/>
+          <w:lang w:val="en-US"/>
         </w:rPr>
         <w:t xml:space="preserve"> &lt;= 0)</w:t>
       </w:r>
@@ -16916,6 +17083,7 @@
         <w:rPr>
           <w:rFonts w:ascii="Consolas" w:hAnsi="Consolas"/>
           <w:sz w:val="20"/>
+          <w:lang w:val="en-US"/>
         </w:rPr>
         <w:t xml:space="preserve">        </w:t>
       </w:r>
@@ -18642,7 +18810,6 @@
     <w:p>
       <w:pPr>
         <w:spacing w:after="0" w:line="360" w:lineRule="auto"/>
-        <w:ind w:firstLine="709"/>
         <w:rPr>
           <w:rFonts w:ascii="Times New Roman" w:hAnsi="Times New Roman" w:cs="Times New Roman"/>
           <w:sz w:val="28"/>
@@ -18664,7 +18831,7 @@
           <w:numId w:val="11"/>
         </w:numPr>
         <w:spacing w:after="0" w:line="360" w:lineRule="auto"/>
-        <w:ind w:firstLine="709"/>
+        <w:ind w:firstLine="0"/>
         <w:rPr>
           <w:rFonts w:ascii="Times New Roman" w:hAnsi="Times New Roman" w:cs="Times New Roman"/>
           <w:sz w:val="28"/>
@@ -18682,7 +18849,7 @@
     <w:p>
       <w:pPr>
         <w:spacing w:after="0" w:line="360" w:lineRule="auto"/>
-        <w:ind w:left="1416" w:firstLine="709"/>
+        <w:ind w:left="1416"/>
         <w:rPr>
           <w:rFonts w:ascii="Consolas" w:hAnsi="Consolas" w:cs="Times New Roman"/>
           <w:sz w:val="20"/>
@@ -18699,7 +18866,7 @@
     <w:p>
       <w:pPr>
         <w:spacing w:after="0" w:line="360" w:lineRule="auto"/>
-        <w:ind w:left="1416" w:firstLine="709"/>
+        <w:ind w:left="1416"/>
         <w:rPr>
           <w:rFonts w:ascii="Consolas" w:hAnsi="Consolas" w:cs="Times New Roman"/>
           <w:sz w:val="20"/>
@@ -18716,7 +18883,6 @@
     <w:p>
       <w:pPr>
         <w:spacing w:after="0" w:line="360" w:lineRule="auto"/>
-        <w:ind w:firstLine="709"/>
         <w:rPr>
           <w:rFonts w:ascii="Times New Roman" w:hAnsi="Times New Roman" w:cs="Times New Roman"/>
           <w:sz w:val="28"/>
@@ -18747,7 +18913,7 @@
           <w:numId w:val="11"/>
         </w:numPr>
         <w:spacing w:after="0" w:line="360" w:lineRule="auto"/>
-        <w:ind w:firstLine="709"/>
+        <w:ind w:firstLine="0"/>
         <w:rPr>
           <w:rFonts w:ascii="Times New Roman" w:hAnsi="Times New Roman" w:cs="Times New Roman"/>
           <w:sz w:val="28"/>
@@ -18765,7 +18931,7 @@
     <w:p>
       <w:pPr>
         <w:spacing w:after="0" w:line="360" w:lineRule="auto"/>
-        <w:ind w:left="1416" w:firstLine="709"/>
+        <w:ind w:left="1416"/>
         <w:rPr>
           <w:rFonts w:ascii="Consolas" w:hAnsi="Consolas" w:cs="Times New Roman"/>
           <w:sz w:val="20"/>
@@ -18782,7 +18948,7 @@
     <w:p>
       <w:pPr>
         <w:spacing w:after="0" w:line="360" w:lineRule="auto"/>
-        <w:ind w:left="1416" w:firstLine="709"/>
+        <w:ind w:left="1416"/>
         <w:rPr>
           <w:rFonts w:ascii="Consolas" w:hAnsi="Consolas" w:cs="Times New Roman"/>
           <w:sz w:val="20"/>
@@ -18799,7 +18965,6 @@
     <w:p>
       <w:pPr>
         <w:spacing w:after="0" w:line="360" w:lineRule="auto"/>
-        <w:ind w:firstLine="709"/>
         <w:rPr>
           <w:rFonts w:ascii="Times New Roman" w:hAnsi="Times New Roman" w:cs="Times New Roman"/>
           <w:sz w:val="28"/>
@@ -18821,7 +18986,7 @@
           <w:numId w:val="12"/>
         </w:numPr>
         <w:spacing w:after="0" w:line="360" w:lineRule="auto"/>
-        <w:ind w:firstLine="709"/>
+        <w:ind w:firstLine="0"/>
         <w:rPr>
           <w:rFonts w:ascii="Times New Roman" w:hAnsi="Times New Roman" w:cs="Times New Roman"/>
           <w:sz w:val="28"/>
@@ -18842,7 +19007,7 @@
           <w:numId w:val="12"/>
         </w:numPr>
         <w:spacing w:after="0" w:line="360" w:lineRule="auto"/>
-        <w:ind w:firstLine="709"/>
+        <w:ind w:firstLine="0"/>
         <w:rPr>
           <w:rFonts w:ascii="Times New Roman" w:hAnsi="Times New Roman" w:cs="Times New Roman"/>
           <w:sz w:val="28"/>
@@ -18863,7 +19028,7 @@
           <w:numId w:val="12"/>
         </w:numPr>
         <w:spacing w:after="0" w:line="360" w:lineRule="auto"/>
-        <w:ind w:firstLine="709"/>
+        <w:ind w:firstLine="0"/>
         <w:rPr>
           <w:rFonts w:ascii="Times New Roman" w:hAnsi="Times New Roman" w:cs="Times New Roman"/>
           <w:sz w:val="28"/>
@@ -18874,7 +19039,16 @@
           <w:rFonts w:ascii="Times New Roman" w:hAnsi="Times New Roman" w:cs="Times New Roman"/>
           <w:sz w:val="28"/>
         </w:rPr>
-        <w:t>Категории: Filters, SparkPlugs</w:t>
+        <w:t>Категор</w:t>
+      </w:r>
+      <w:bookmarkStart w:id="19" w:name="_GoBack"/>
+      <w:bookmarkEnd w:id="19"/>
+      <w:r>
+        <w:rPr>
+          <w:rFonts w:ascii="Times New Roman" w:hAnsi="Times New Roman" w:cs="Times New Roman"/>
+          <w:sz w:val="28"/>
+        </w:rPr>
+        <w:t>ии: Filters, SparkPlugs</w:t>
       </w:r>
     </w:p>
     <w:p>
@@ -18884,7 +19058,7 @@
           <w:numId w:val="12"/>
         </w:numPr>
         <w:spacing w:after="0" w:line="360" w:lineRule="auto"/>
-        <w:ind w:firstLine="709"/>
+        <w:ind w:firstLine="0"/>
         <w:rPr>
           <w:rFonts w:ascii="Times New Roman" w:hAnsi="Times New Roman" w:cs="Times New Roman"/>
           <w:sz w:val="28"/>
@@ -18901,7 +19075,6 @@
     <w:p>
       <w:pPr>
         <w:spacing w:after="0" w:line="360" w:lineRule="auto"/>
-        <w:ind w:firstLine="709"/>
         <w:rPr>
           <w:rFonts w:ascii="Times New Roman" w:hAnsi="Times New Roman" w:cs="Times New Roman"/>
           <w:sz w:val="28"/>
@@ -18919,7 +19092,6 @@
     <w:p>
       <w:pPr>
         <w:spacing w:after="0" w:line="360" w:lineRule="auto"/>
-        <w:ind w:firstLine="709"/>
         <w:rPr>
           <w:rFonts w:ascii="Times New Roman" w:hAnsi="Times New Roman" w:cs="Times New Roman"/>
           <w:sz w:val="28"/>
@@ -18941,7 +19113,7 @@
           <w:numId w:val="13"/>
         </w:numPr>
         <w:spacing w:after="0" w:line="360" w:lineRule="auto"/>
-        <w:ind w:firstLine="709"/>
+        <w:ind w:firstLine="0"/>
         <w:rPr>
           <w:rFonts w:ascii="Times New Roman" w:hAnsi="Times New Roman" w:cs="Times New Roman"/>
           <w:sz w:val="28"/>
@@ -18962,7 +19134,7 @@
           <w:numId w:val="13"/>
         </w:numPr>
         <w:spacing w:after="0" w:line="360" w:lineRule="auto"/>
-        <w:ind w:firstLine="709"/>
+        <w:ind w:firstLine="0"/>
         <w:rPr>
           <w:rFonts w:ascii="Times New Roman" w:hAnsi="Times New Roman" w:cs="Times New Roman"/>
           <w:sz w:val="28"/>
@@ -18983,7 +19155,7 @@
           <w:numId w:val="13"/>
         </w:numPr>
         <w:spacing w:after="0" w:line="360" w:lineRule="auto"/>
-        <w:ind w:firstLine="709"/>
+        <w:ind w:firstLine="0"/>
         <w:rPr>
           <w:rFonts w:ascii="Times New Roman" w:hAnsi="Times New Roman" w:cs="Times New Roman"/>
           <w:sz w:val="28"/>
@@ -19004,7 +19176,7 @@
           <w:numId w:val="13"/>
         </w:numPr>
         <w:spacing w:after="0" w:line="360" w:lineRule="auto"/>
-        <w:ind w:firstLine="709"/>
+        <w:ind w:firstLine="0"/>
         <w:rPr>
           <w:rFonts w:ascii="Times New Roman" w:hAnsi="Times New Roman" w:cs="Times New Roman"/>
           <w:sz w:val="28"/>
@@ -19025,7 +19197,7 @@
           <w:numId w:val="13"/>
         </w:numPr>
         <w:spacing w:after="0" w:line="360" w:lineRule="auto"/>
-        <w:ind w:firstLine="709"/>
+        <w:ind w:firstLine="0"/>
         <w:rPr>
           <w:rFonts w:ascii="Times New Roman" w:hAnsi="Times New Roman" w:cs="Times New Roman"/>
           <w:sz w:val="28"/>
@@ -19046,7 +19218,7 @@
           <w:numId w:val="13"/>
         </w:numPr>
         <w:spacing w:after="0" w:line="360" w:lineRule="auto"/>
-        <w:ind w:firstLine="709"/>
+        <w:ind w:firstLine="0"/>
         <w:rPr>
           <w:rFonts w:ascii="Times New Roman" w:hAnsi="Times New Roman" w:cs="Times New Roman"/>
           <w:sz w:val="28"/>
@@ -19063,7 +19235,6 @@
     <w:p>
       <w:pPr>
         <w:spacing w:after="0" w:line="360" w:lineRule="auto"/>
-        <w:ind w:firstLine="709"/>
         <w:rPr>
           <w:rFonts w:ascii="Times New Roman" w:hAnsi="Times New Roman" w:cs="Times New Roman"/>
           <w:sz w:val="28"/>
@@ -19085,7 +19256,7 @@
           <w:numId w:val="14"/>
         </w:numPr>
         <w:spacing w:after="0" w:line="360" w:lineRule="auto"/>
-        <w:ind w:firstLine="709"/>
+        <w:ind w:firstLine="0"/>
         <w:rPr>
           <w:rFonts w:ascii="Times New Roman" w:hAnsi="Times New Roman" w:cs="Times New Roman"/>
           <w:sz w:val="28"/>
@@ -19106,7 +19277,7 @@
           <w:numId w:val="14"/>
         </w:numPr>
         <w:spacing w:after="0" w:line="360" w:lineRule="auto"/>
-        <w:ind w:firstLine="709"/>
+        <w:ind w:firstLine="0"/>
         <w:rPr>
           <w:rFonts w:ascii="Times New Roman" w:hAnsi="Times New Roman" w:cs="Times New Roman"/>
           <w:sz w:val="28"/>
@@ -19127,7 +19298,7 @@
           <w:numId w:val="14"/>
         </w:numPr>
         <w:spacing w:after="0" w:line="360" w:lineRule="auto"/>
-        <w:ind w:firstLine="709"/>
+        <w:ind w:firstLine="0"/>
         <w:rPr>
           <w:rFonts w:ascii="Times New Roman" w:hAnsi="Times New Roman" w:cs="Times New Roman"/>
           <w:sz w:val="28"/>
@@ -19148,7 +19319,7 @@
           <w:numId w:val="14"/>
         </w:numPr>
         <w:spacing w:after="0" w:line="360" w:lineRule="auto"/>
-        <w:ind w:firstLine="709"/>
+        <w:ind w:firstLine="0"/>
         <w:rPr>
           <w:rFonts w:ascii="Times New Roman" w:hAnsi="Times New Roman" w:cs="Times New Roman"/>
           <w:sz w:val="28"/>
@@ -19165,7 +19336,6 @@
     <w:p>
       <w:pPr>
         <w:spacing w:after="0" w:line="360" w:lineRule="auto"/>
-        <w:ind w:firstLine="709"/>
         <w:rPr>
           <w:rFonts w:ascii="Times New Roman" w:hAnsi="Times New Roman" w:cs="Times New Roman"/>
           <w:sz w:val="28"/>
@@ -19187,7 +19357,7 @@
           <w:numId w:val="15"/>
         </w:numPr>
         <w:spacing w:after="0" w:line="360" w:lineRule="auto"/>
-        <w:ind w:firstLine="709"/>
+        <w:ind w:firstLine="0"/>
         <w:rPr>
           <w:rFonts w:ascii="Times New Roman" w:hAnsi="Times New Roman" w:cs="Times New Roman"/>
           <w:sz w:val="28"/>
@@ -19209,7 +19379,7 @@
           <w:numId w:val="15"/>
         </w:numPr>
         <w:spacing w:after="0" w:line="360" w:lineRule="auto"/>
-        <w:ind w:firstLine="709"/>
+        <w:ind w:firstLine="0"/>
         <w:rPr>
           <w:rFonts w:ascii="Times New Roman" w:hAnsi="Times New Roman" w:cs="Times New Roman"/>
           <w:sz w:val="28"/>
@@ -19230,7 +19400,7 @@
           <w:numId w:val="15"/>
         </w:numPr>
         <w:spacing w:after="0" w:line="360" w:lineRule="auto"/>
-        <w:ind w:firstLine="709"/>
+        <w:ind w:firstLine="0"/>
         <w:rPr>
           <w:rFonts w:ascii="Times New Roman" w:hAnsi="Times New Roman" w:cs="Times New Roman"/>
           <w:sz w:val="28"/>
@@ -19251,7 +19421,7 @@
           <w:numId w:val="15"/>
         </w:numPr>
         <w:spacing w:after="0" w:line="360" w:lineRule="auto"/>
-        <w:ind w:firstLine="709"/>
+        <w:ind w:firstLine="0"/>
         <w:rPr>
           <w:rFonts w:ascii="Times New Roman" w:hAnsi="Times New Roman" w:cs="Times New Roman"/>
           <w:sz w:val="28"/>
@@ -19297,7 +19467,7 @@
           <w:sz w:val="32"/>
         </w:rPr>
       </w:pPr>
-      <w:bookmarkStart w:id="19" w:name="_Toc215517535"/>
+      <w:bookmarkStart w:id="20" w:name="_Toc215517535"/>
       <w:r>
         <w:rPr>
           <w:sz w:val="32"/>
@@ -19305,7 +19475,7 @@
         <w:lastRenderedPageBreak/>
         <w:t>Заключение</w:t>
       </w:r>
-      <w:bookmarkEnd w:id="19"/>
+      <w:bookmarkEnd w:id="20"/>
     </w:p>
     <w:p>
       <w:pPr>
@@ -19359,7 +19529,7 @@
           <w:sz w:val="32"/>
         </w:rPr>
       </w:pPr>
-      <w:bookmarkStart w:id="20" w:name="_Toc215517536"/>
+      <w:bookmarkStart w:id="21" w:name="_Toc215517536"/>
       <w:r>
         <w:rPr>
           <w:sz w:val="32"/>
@@ -19367,7 +19537,7 @@
         <w:lastRenderedPageBreak/>
         <w:t>Список используемых источников</w:t>
       </w:r>
-      <w:bookmarkEnd w:id="20"/>
+      <w:bookmarkEnd w:id="21"/>
     </w:p>
     <w:p>
       <w:pPr>
@@ -19983,9 +20153,9 @@
           <w:szCs w:val="32"/>
         </w:rPr>
       </w:pPr>
-      <w:bookmarkStart w:id="21" w:name="_Toc184502891"/>
-      <w:bookmarkStart w:id="22" w:name="_Toc185537924"/>
-      <w:bookmarkStart w:id="23" w:name="_Toc215517537"/>
+      <w:bookmarkStart w:id="22" w:name="_Toc184502891"/>
+      <w:bookmarkStart w:id="23" w:name="_Toc185537924"/>
+      <w:bookmarkStart w:id="24" w:name="_Toc215517537"/>
       <w:r>
         <w:rPr>
           <w:sz w:val="32"/>
@@ -19994,9 +20164,9 @@
         <w:lastRenderedPageBreak/>
         <w:t>Приложение А</w:t>
       </w:r>
-      <w:bookmarkEnd w:id="21"/>
       <w:bookmarkEnd w:id="22"/>
       <w:bookmarkEnd w:id="23"/>
+      <w:bookmarkEnd w:id="24"/>
     </w:p>
     <w:p>
       <w:pPr>
@@ -20007,18 +20177,18 @@
           <w:szCs w:val="28"/>
         </w:rPr>
       </w:pPr>
-      <w:bookmarkStart w:id="24" w:name="_Toc184502892"/>
-      <w:bookmarkStart w:id="25" w:name="_Toc185536348"/>
-      <w:bookmarkStart w:id="26" w:name="_Toc185536423"/>
-      <w:bookmarkStart w:id="27" w:name="_Toc185537594"/>
-      <w:bookmarkStart w:id="28" w:name="_Toc185537925"/>
-      <w:bookmarkStart w:id="29" w:name="_Toc215260741"/>
-      <w:bookmarkStart w:id="30" w:name="_Toc215260962"/>
-      <w:bookmarkStart w:id="31" w:name="_Toc215508243"/>
-      <w:bookmarkStart w:id="32" w:name="_Toc215508508"/>
-      <w:bookmarkStart w:id="33" w:name="_Toc215508608"/>
-      <w:bookmarkStart w:id="34" w:name="_Toc215508675"/>
-      <w:bookmarkStart w:id="35" w:name="_Toc215508744"/>
+      <w:bookmarkStart w:id="25" w:name="_Toc184502892"/>
+      <w:bookmarkStart w:id="26" w:name="_Toc185536348"/>
+      <w:bookmarkStart w:id="27" w:name="_Toc185536423"/>
+      <w:bookmarkStart w:id="28" w:name="_Toc185537594"/>
+      <w:bookmarkStart w:id="29" w:name="_Toc185537925"/>
+      <w:bookmarkStart w:id="30" w:name="_Toc215260741"/>
+      <w:bookmarkStart w:id="31" w:name="_Toc215260962"/>
+      <w:bookmarkStart w:id="32" w:name="_Toc215508243"/>
+      <w:bookmarkStart w:id="33" w:name="_Toc215508508"/>
+      <w:bookmarkStart w:id="34" w:name="_Toc215508608"/>
+      <w:bookmarkStart w:id="35" w:name="_Toc215508675"/>
+      <w:bookmarkStart w:id="36" w:name="_Toc215508744"/>
       <w:r>
         <w:rPr>
           <w:rFonts w:ascii="Times New Roman" w:hAnsi="Times New Roman" w:cs="Times New Roman"/>
@@ -20027,7 +20197,6 @@
         </w:rPr>
         <w:t>(обязательное)</w:t>
       </w:r>
-      <w:bookmarkEnd w:id="24"/>
       <w:bookmarkEnd w:id="25"/>
       <w:bookmarkEnd w:id="26"/>
       <w:bookmarkEnd w:id="27"/>
@@ -20039,6 +20208,7 @@
       <w:bookmarkEnd w:id="33"/>
       <w:bookmarkEnd w:id="34"/>
       <w:bookmarkEnd w:id="35"/>
+      <w:bookmarkEnd w:id="36"/>
     </w:p>
     <w:p>
       <w:pPr>
@@ -20049,16 +20219,16 @@
           <w:szCs w:val="28"/>
         </w:rPr>
       </w:pPr>
-      <w:bookmarkStart w:id="36" w:name="_Toc184502893"/>
-      <w:bookmarkStart w:id="37" w:name="_Toc185536349"/>
-      <w:bookmarkStart w:id="38" w:name="_Toc185536424"/>
-      <w:bookmarkStart w:id="39" w:name="_Toc185537595"/>
-      <w:bookmarkStart w:id="40" w:name="_Toc185537926"/>
-      <w:bookmarkStart w:id="41" w:name="_Toc215260742"/>
-      <w:bookmarkStart w:id="42" w:name="_Toc215260963"/>
-      <w:bookmarkStart w:id="43" w:name="_Toc215508509"/>
-      <w:bookmarkStart w:id="44" w:name="_Toc215508609"/>
-      <w:bookmarkStart w:id="45" w:name="_Toc215508676"/>
+      <w:bookmarkStart w:id="37" w:name="_Toc184502893"/>
+      <w:bookmarkStart w:id="38" w:name="_Toc185536349"/>
+      <w:bookmarkStart w:id="39" w:name="_Toc185536424"/>
+      <w:bookmarkStart w:id="40" w:name="_Toc185537595"/>
+      <w:bookmarkStart w:id="41" w:name="_Toc185537926"/>
+      <w:bookmarkStart w:id="42" w:name="_Toc215260742"/>
+      <w:bookmarkStart w:id="43" w:name="_Toc215260963"/>
+      <w:bookmarkStart w:id="44" w:name="_Toc215508509"/>
+      <w:bookmarkStart w:id="45" w:name="_Toc215508609"/>
+      <w:bookmarkStart w:id="46" w:name="_Toc215508676"/>
       <w:r>
         <w:rPr>
           <w:rFonts w:ascii="Times New Roman" w:hAnsi="Times New Roman" w:cs="Times New Roman"/>
@@ -20067,7 +20237,6 @@
         </w:rPr>
         <w:t>Листинг программы</w:t>
       </w:r>
-      <w:bookmarkEnd w:id="36"/>
       <w:bookmarkEnd w:id="37"/>
       <w:bookmarkEnd w:id="38"/>
       <w:bookmarkEnd w:id="39"/>
@@ -20077,6 +20246,7 @@
       <w:bookmarkEnd w:id="43"/>
       <w:bookmarkEnd w:id="44"/>
       <w:bookmarkEnd w:id="45"/>
+      <w:bookmarkEnd w:id="46"/>
     </w:p>
     <w:p>
       <w:pPr>
@@ -20091,8 +20261,8 @@
           <w:sz w:val="24"/>
         </w:rPr>
       </w:pPr>
-      <w:bookmarkStart w:id="46" w:name="_Toc184502894"/>
-      <w:bookmarkStart w:id="47" w:name="_Toc185537927"/>
+      <w:bookmarkStart w:id="47" w:name="_Toc184502894"/>
+      <w:bookmarkStart w:id="48" w:name="_Toc185537927"/>
       <w:r>
         <w:rPr>
           <w:b/>
@@ -53772,7 +53942,7 @@
           <w:szCs w:val="32"/>
         </w:rPr>
       </w:pPr>
-      <w:bookmarkStart w:id="48" w:name="_Toc215517538"/>
+      <w:bookmarkStart w:id="49" w:name="_Toc215517538"/>
       <w:r>
         <w:rPr>
           <w:sz w:val="32"/>
@@ -53781,9 +53951,9 @@
         <w:lastRenderedPageBreak/>
         <w:t>Приложение Б</w:t>
       </w:r>
-      <w:bookmarkEnd w:id="46"/>
       <w:bookmarkEnd w:id="47"/>
       <w:bookmarkEnd w:id="48"/>
+      <w:bookmarkEnd w:id="49"/>
     </w:p>
     <w:p>
       <w:pPr>
@@ -53794,16 +53964,16 @@
           <w:szCs w:val="28"/>
         </w:rPr>
       </w:pPr>
-      <w:bookmarkStart w:id="49" w:name="_Toc184502895"/>
-      <w:bookmarkStart w:id="50" w:name="_Toc185536426"/>
-      <w:bookmarkStart w:id="51" w:name="_Toc185537597"/>
-      <w:bookmarkStart w:id="52" w:name="_Toc185537928"/>
-      <w:bookmarkStart w:id="53" w:name="_Toc215260743"/>
-      <w:bookmarkStart w:id="54" w:name="_Toc215260964"/>
-      <w:bookmarkStart w:id="55" w:name="_Toc215508245"/>
-      <w:bookmarkStart w:id="56" w:name="_Toc215508510"/>
-      <w:bookmarkStart w:id="57" w:name="_Toc215508610"/>
-      <w:bookmarkStart w:id="58" w:name="_Toc215508677"/>
+      <w:bookmarkStart w:id="50" w:name="_Toc184502895"/>
+      <w:bookmarkStart w:id="51" w:name="_Toc185536426"/>
+      <w:bookmarkStart w:id="52" w:name="_Toc185537597"/>
+      <w:bookmarkStart w:id="53" w:name="_Toc185537928"/>
+      <w:bookmarkStart w:id="54" w:name="_Toc215260743"/>
+      <w:bookmarkStart w:id="55" w:name="_Toc215260964"/>
+      <w:bookmarkStart w:id="56" w:name="_Toc215508245"/>
+      <w:bookmarkStart w:id="57" w:name="_Toc215508510"/>
+      <w:bookmarkStart w:id="58" w:name="_Toc215508610"/>
+      <w:bookmarkStart w:id="59" w:name="_Toc215508677"/>
       <w:r>
         <w:rPr>
           <w:rFonts w:ascii="Times New Roman" w:hAnsi="Times New Roman" w:cs="Times New Roman"/>
@@ -53812,7 +53982,6 @@
         </w:rPr>
         <w:t>(обязательное)</w:t>
       </w:r>
-      <w:bookmarkEnd w:id="49"/>
       <w:bookmarkEnd w:id="50"/>
       <w:bookmarkEnd w:id="51"/>
       <w:bookmarkEnd w:id="52"/>
@@ -53822,6 +53991,7 @@
       <w:bookmarkEnd w:id="56"/>
       <w:bookmarkEnd w:id="57"/>
       <w:bookmarkEnd w:id="58"/>
+      <w:bookmarkEnd w:id="59"/>
     </w:p>
     <w:p>
       <w:pPr>
@@ -53832,15 +54002,15 @@
           <w:szCs w:val="28"/>
         </w:rPr>
       </w:pPr>
-      <w:bookmarkStart w:id="59" w:name="_Toc184502896"/>
-      <w:bookmarkStart w:id="60" w:name="_Toc185536427"/>
-      <w:bookmarkStart w:id="61" w:name="_Toc185537598"/>
-      <w:bookmarkStart w:id="62" w:name="_Toc185537929"/>
-      <w:bookmarkStart w:id="63" w:name="_Toc215260744"/>
-      <w:bookmarkStart w:id="64" w:name="_Toc215260965"/>
-      <w:bookmarkStart w:id="65" w:name="_Toc215508511"/>
-      <w:bookmarkStart w:id="66" w:name="_Toc215508611"/>
-      <w:bookmarkStart w:id="67" w:name="_Toc215508678"/>
+      <w:bookmarkStart w:id="60" w:name="_Toc184502896"/>
+      <w:bookmarkStart w:id="61" w:name="_Toc185536427"/>
+      <w:bookmarkStart w:id="62" w:name="_Toc185537598"/>
+      <w:bookmarkStart w:id="63" w:name="_Toc185537929"/>
+      <w:bookmarkStart w:id="64" w:name="_Toc215260744"/>
+      <w:bookmarkStart w:id="65" w:name="_Toc215260965"/>
+      <w:bookmarkStart w:id="66" w:name="_Toc215508511"/>
+      <w:bookmarkStart w:id="67" w:name="_Toc215508611"/>
+      <w:bookmarkStart w:id="68" w:name="_Toc215508678"/>
       <w:r>
         <w:rPr>
           <w:rFonts w:ascii="Times New Roman" w:hAnsi="Times New Roman" w:cs="Times New Roman"/>
@@ -53849,7 +54019,6 @@
         </w:rPr>
         <w:t>UML-диаграммы</w:t>
       </w:r>
-      <w:bookmarkEnd w:id="59"/>
       <w:bookmarkEnd w:id="60"/>
       <w:bookmarkEnd w:id="61"/>
       <w:bookmarkEnd w:id="62"/>
@@ -53858,6 +54027,7 @@
       <w:bookmarkEnd w:id="65"/>
       <w:bookmarkEnd w:id="66"/>
       <w:bookmarkEnd w:id="67"/>
+      <w:bookmarkEnd w:id="68"/>
     </w:p>
     <w:p>
       <w:pPr>
@@ -53868,9 +54038,9 @@
           <w:szCs w:val="32"/>
         </w:rPr>
       </w:pPr>
-      <w:bookmarkStart w:id="68" w:name="_Toc184502897"/>
-      <w:bookmarkStart w:id="69" w:name="_Toc185537930"/>
-      <w:bookmarkStart w:id="70" w:name="_Toc215517539"/>
+      <w:bookmarkStart w:id="69" w:name="_Toc184502897"/>
+      <w:bookmarkStart w:id="70" w:name="_Toc185537930"/>
+      <w:bookmarkStart w:id="71" w:name="_Toc215517539"/>
       <w:r>
         <w:rPr>
           <w:sz w:val="32"/>
@@ -53878,9 +54048,9 @@
         </w:rPr>
         <w:t>Приложение Б1</w:t>
       </w:r>
-      <w:bookmarkEnd w:id="68"/>
       <w:bookmarkEnd w:id="69"/>
       <w:bookmarkEnd w:id="70"/>
+      <w:bookmarkEnd w:id="71"/>
     </w:p>
     <w:p>
       <w:pPr>
@@ -53891,15 +54061,15 @@
           <w:szCs w:val="28"/>
         </w:rPr>
       </w:pPr>
-      <w:bookmarkStart w:id="71" w:name="_Toc184502898"/>
-      <w:bookmarkStart w:id="72" w:name="_Toc185536429"/>
-      <w:bookmarkStart w:id="73" w:name="_Toc185537600"/>
-      <w:bookmarkStart w:id="74" w:name="_Toc185537931"/>
-      <w:bookmarkStart w:id="75" w:name="_Toc215260745"/>
-      <w:bookmarkStart w:id="76" w:name="_Toc215260966"/>
-      <w:bookmarkStart w:id="77" w:name="_Toc215508512"/>
-      <w:bookmarkStart w:id="78" w:name="_Toc215508612"/>
-      <w:bookmarkStart w:id="79" w:name="_Toc215508679"/>
+      <w:bookmarkStart w:id="72" w:name="_Toc184502898"/>
+      <w:bookmarkStart w:id="73" w:name="_Toc185536429"/>
+      <w:bookmarkStart w:id="74" w:name="_Toc185537600"/>
+      <w:bookmarkStart w:id="75" w:name="_Toc185537931"/>
+      <w:bookmarkStart w:id="76" w:name="_Toc215260745"/>
+      <w:bookmarkStart w:id="77" w:name="_Toc215260966"/>
+      <w:bookmarkStart w:id="78" w:name="_Toc215508512"/>
+      <w:bookmarkStart w:id="79" w:name="_Toc215508612"/>
+      <w:bookmarkStart w:id="80" w:name="_Toc215508679"/>
       <w:r>
         <w:rPr>
           <w:rFonts w:ascii="Times New Roman" w:hAnsi="Times New Roman" w:cs="Times New Roman"/>
@@ -53908,7 +54078,6 @@
         </w:rPr>
         <w:t>UML-диаграмма протокола взаимодействия клиента и сервера</w:t>
       </w:r>
-      <w:bookmarkEnd w:id="71"/>
       <w:bookmarkEnd w:id="72"/>
       <w:bookmarkEnd w:id="73"/>
       <w:bookmarkEnd w:id="74"/>
@@ -53917,6 +54086,7 @@
       <w:bookmarkEnd w:id="77"/>
       <w:bookmarkEnd w:id="78"/>
       <w:bookmarkEnd w:id="79"/>
+      <w:bookmarkEnd w:id="80"/>
     </w:p>
     <w:p>
       <w:pPr>
@@ -54014,9 +54184,9 @@
           <w:szCs w:val="32"/>
         </w:rPr>
       </w:pPr>
-      <w:bookmarkStart w:id="80" w:name="_Toc184502899"/>
-      <w:bookmarkStart w:id="81" w:name="_Toc185537932"/>
-      <w:bookmarkStart w:id="82" w:name="_Toc215517540"/>
+      <w:bookmarkStart w:id="81" w:name="_Toc184502899"/>
+      <w:bookmarkStart w:id="82" w:name="_Toc185537932"/>
+      <w:bookmarkStart w:id="83" w:name="_Toc215517540"/>
       <w:r>
         <w:rPr>
           <w:sz w:val="32"/>
@@ -54025,9 +54195,9 @@
         <w:lastRenderedPageBreak/>
         <w:t>Приложение Б2</w:t>
       </w:r>
-      <w:bookmarkEnd w:id="80"/>
       <w:bookmarkEnd w:id="81"/>
       <w:bookmarkEnd w:id="82"/>
+      <w:bookmarkEnd w:id="83"/>
     </w:p>
     <w:p>
       <w:pPr>
@@ -54038,16 +54208,16 @@
           <w:szCs w:val="28"/>
         </w:rPr>
       </w:pPr>
-      <w:bookmarkStart w:id="83" w:name="_Toc184502900"/>
-      <w:bookmarkStart w:id="84" w:name="_Toc185536431"/>
-      <w:bookmarkStart w:id="85" w:name="_Toc185537602"/>
-      <w:bookmarkStart w:id="86" w:name="_Toc185537933"/>
-      <w:bookmarkStart w:id="87" w:name="_Toc215260746"/>
-      <w:bookmarkStart w:id="88" w:name="_Toc215260967"/>
-      <w:bookmarkStart w:id="89" w:name="_Toc215508513"/>
-      <w:bookmarkStart w:id="90" w:name="_Toc215508613"/>
-      <w:bookmarkStart w:id="91" w:name="_Toc215508680"/>
-      <w:bookmarkStart w:id="92" w:name="_Hlk184497881"/>
+      <w:bookmarkStart w:id="84" w:name="_Toc184502900"/>
+      <w:bookmarkStart w:id="85" w:name="_Toc185536431"/>
+      <w:bookmarkStart w:id="86" w:name="_Toc185537602"/>
+      <w:bookmarkStart w:id="87" w:name="_Toc185537933"/>
+      <w:bookmarkStart w:id="88" w:name="_Toc215260746"/>
+      <w:bookmarkStart w:id="89" w:name="_Toc215260967"/>
+      <w:bookmarkStart w:id="90" w:name="_Toc215508513"/>
+      <w:bookmarkStart w:id="91" w:name="_Toc215508613"/>
+      <w:bookmarkStart w:id="92" w:name="_Toc215508680"/>
+      <w:bookmarkStart w:id="93" w:name="_Hlk184497881"/>
       <w:r>
         <w:rPr>
           <w:rFonts w:ascii="Times New Roman" w:hAnsi="Times New Roman" w:cs="Times New Roman"/>
@@ -54056,7 +54226,6 @@
         </w:rPr>
         <w:t>UML-диаграмма вариантов использования приложения</w:t>
       </w:r>
-      <w:bookmarkEnd w:id="83"/>
       <w:bookmarkEnd w:id="84"/>
       <w:bookmarkEnd w:id="85"/>
       <w:bookmarkEnd w:id="86"/>
@@ -54065,8 +54234,9 @@
       <w:bookmarkEnd w:id="89"/>
       <w:bookmarkEnd w:id="90"/>
       <w:bookmarkEnd w:id="91"/>
-    </w:p>
-    <w:bookmarkEnd w:id="92"/>
+      <w:bookmarkEnd w:id="92"/>
+    </w:p>
+    <w:bookmarkEnd w:id="93"/>
     <w:p>
       <w:pPr>
         <w:jc w:val="center"/>
@@ -54204,9 +54374,9 @@
           <w:szCs w:val="32"/>
         </w:rPr>
       </w:pPr>
-      <w:bookmarkStart w:id="93" w:name="_Toc184502901"/>
-      <w:bookmarkStart w:id="94" w:name="_Toc185537934"/>
-      <w:bookmarkStart w:id="95" w:name="_Toc215517541"/>
+      <w:bookmarkStart w:id="94" w:name="_Toc184502901"/>
+      <w:bookmarkStart w:id="95" w:name="_Toc185537934"/>
+      <w:bookmarkStart w:id="96" w:name="_Toc215517541"/>
       <w:r>
         <w:rPr>
           <w:sz w:val="32"/>
@@ -54215,9 +54385,9 @@
         <w:lastRenderedPageBreak/>
         <w:t>Приложение Б3</w:t>
       </w:r>
-      <w:bookmarkEnd w:id="93"/>
       <w:bookmarkEnd w:id="94"/>
       <w:bookmarkEnd w:id="95"/>
+      <w:bookmarkEnd w:id="96"/>
     </w:p>
     <w:p>
       <w:pPr>
@@ -54228,15 +54398,15 @@
           <w:szCs w:val="28"/>
         </w:rPr>
       </w:pPr>
-      <w:bookmarkStart w:id="96" w:name="_Toc184502902"/>
-      <w:bookmarkStart w:id="97" w:name="_Toc185536433"/>
-      <w:bookmarkStart w:id="98" w:name="_Toc185537604"/>
-      <w:bookmarkStart w:id="99" w:name="_Toc185537935"/>
-      <w:bookmarkStart w:id="100" w:name="_Toc215260747"/>
-      <w:bookmarkStart w:id="101" w:name="_Toc215260968"/>
-      <w:bookmarkStart w:id="102" w:name="_Toc215508514"/>
-      <w:bookmarkStart w:id="103" w:name="_Toc215508614"/>
-      <w:bookmarkStart w:id="104" w:name="_Toc215508681"/>
+      <w:bookmarkStart w:id="97" w:name="_Toc184502902"/>
+      <w:bookmarkStart w:id="98" w:name="_Toc185536433"/>
+      <w:bookmarkStart w:id="99" w:name="_Toc185537604"/>
+      <w:bookmarkStart w:id="100" w:name="_Toc185537935"/>
+      <w:bookmarkStart w:id="101" w:name="_Toc215260747"/>
+      <w:bookmarkStart w:id="102" w:name="_Toc215260968"/>
+      <w:bookmarkStart w:id="103" w:name="_Toc215508514"/>
+      <w:bookmarkStart w:id="104" w:name="_Toc215508614"/>
+      <w:bookmarkStart w:id="105" w:name="_Toc215508681"/>
       <w:r>
         <w:rPr>
           <w:rFonts w:ascii="Times New Roman" w:hAnsi="Times New Roman" w:cs="Times New Roman"/>
@@ -54245,7 +54415,7 @@
         </w:rPr>
         <w:t xml:space="preserve">UML-диаграмма </w:t>
       </w:r>
-      <w:bookmarkEnd w:id="96"/>
+      <w:bookmarkEnd w:id="97"/>
       <w:r>
         <w:rPr>
           <w:rFonts w:ascii="Times New Roman" w:hAnsi="Times New Roman" w:cs="Times New Roman"/>
@@ -54254,7 +54424,6 @@
         </w:rPr>
         <w:t>состояния сервера</w:t>
       </w:r>
-      <w:bookmarkEnd w:id="97"/>
       <w:bookmarkEnd w:id="98"/>
       <w:bookmarkEnd w:id="99"/>
       <w:bookmarkEnd w:id="100"/>
@@ -54262,6 +54431,7 @@
       <w:bookmarkEnd w:id="102"/>
       <w:bookmarkEnd w:id="103"/>
       <w:bookmarkEnd w:id="104"/>
+      <w:bookmarkEnd w:id="105"/>
     </w:p>
     <w:p>
       <w:pPr>
@@ -54363,14 +54533,14 @@
           <w:szCs w:val="32"/>
         </w:rPr>
       </w:pPr>
-      <w:bookmarkStart w:id="105" w:name="_Toc184502903"/>
-      <w:bookmarkStart w:id="106" w:name="_Toc185537936"/>
-      <w:bookmarkStart w:id="107" w:name="_Toc215260748"/>
-      <w:bookmarkStart w:id="108" w:name="_Toc215260969"/>
-      <w:bookmarkStart w:id="109" w:name="_Toc215508515"/>
-      <w:bookmarkStart w:id="110" w:name="_Toc215508615"/>
-      <w:bookmarkStart w:id="111" w:name="_Toc215508682"/>
-      <w:bookmarkStart w:id="112" w:name="_Toc215517542"/>
+      <w:bookmarkStart w:id="106" w:name="_Toc184502903"/>
+      <w:bookmarkStart w:id="107" w:name="_Toc185537936"/>
+      <w:bookmarkStart w:id="108" w:name="_Toc215260748"/>
+      <w:bookmarkStart w:id="109" w:name="_Toc215260969"/>
+      <w:bookmarkStart w:id="110" w:name="_Toc215508515"/>
+      <w:bookmarkStart w:id="111" w:name="_Toc215508615"/>
+      <w:bookmarkStart w:id="112" w:name="_Toc215508682"/>
+      <w:bookmarkStart w:id="113" w:name="_Toc215517542"/>
       <w:r>
         <w:rPr>
           <w:sz w:val="32"/>
@@ -54379,7 +54549,6 @@
         <w:lastRenderedPageBreak/>
         <w:t>Приложение Б4</w:t>
       </w:r>
-      <w:bookmarkEnd w:id="105"/>
       <w:bookmarkEnd w:id="106"/>
       <w:bookmarkEnd w:id="107"/>
       <w:bookmarkEnd w:id="108"/>
@@ -54387,6 +54556,7 @@
       <w:bookmarkEnd w:id="110"/>
       <w:bookmarkEnd w:id="111"/>
       <w:bookmarkEnd w:id="112"/>
+      <w:bookmarkEnd w:id="113"/>
     </w:p>
     <w:p>
       <w:pPr>
@@ -54397,15 +54567,15 @@
           <w:szCs w:val="28"/>
         </w:rPr>
       </w:pPr>
-      <w:bookmarkStart w:id="113" w:name="_Toc184502904"/>
-      <w:bookmarkStart w:id="114" w:name="_Toc185536435"/>
-      <w:bookmarkStart w:id="115" w:name="_Toc185537606"/>
-      <w:bookmarkStart w:id="116" w:name="_Toc185537937"/>
-      <w:bookmarkStart w:id="117" w:name="_Toc215260749"/>
-      <w:bookmarkStart w:id="118" w:name="_Toc215260970"/>
-      <w:bookmarkStart w:id="119" w:name="_Toc215508516"/>
-      <w:bookmarkStart w:id="120" w:name="_Toc215508616"/>
-      <w:bookmarkStart w:id="121" w:name="_Toc215508683"/>
+      <w:bookmarkStart w:id="114" w:name="_Toc184502904"/>
+      <w:bookmarkStart w:id="115" w:name="_Toc185536435"/>
+      <w:bookmarkStart w:id="116" w:name="_Toc185537606"/>
+      <w:bookmarkStart w:id="117" w:name="_Toc185537937"/>
+      <w:bookmarkStart w:id="118" w:name="_Toc215260749"/>
+      <w:bookmarkStart w:id="119" w:name="_Toc215260970"/>
+      <w:bookmarkStart w:id="120" w:name="_Toc215508516"/>
+      <w:bookmarkStart w:id="121" w:name="_Toc215508616"/>
+      <w:bookmarkStart w:id="122" w:name="_Toc215508683"/>
       <w:r>
         <w:rPr>
           <w:rFonts w:ascii="Times New Roman" w:hAnsi="Times New Roman" w:cs="Times New Roman"/>
@@ -54414,7 +54584,7 @@
         </w:rPr>
         <w:t xml:space="preserve">UML-диаграмма </w:t>
       </w:r>
-      <w:bookmarkEnd w:id="113"/>
+      <w:bookmarkEnd w:id="114"/>
       <w:r>
         <w:rPr>
           <w:rFonts w:ascii="Times New Roman" w:hAnsi="Times New Roman" w:cs="Times New Roman"/>
@@ -54423,7 +54593,6 @@
         </w:rPr>
         <w:t>развертывания</w:t>
       </w:r>
-      <w:bookmarkEnd w:id="114"/>
       <w:bookmarkEnd w:id="115"/>
       <w:bookmarkEnd w:id="116"/>
       <w:bookmarkEnd w:id="117"/>
@@ -54431,6 +54600,7 @@
       <w:bookmarkEnd w:id="119"/>
       <w:bookmarkEnd w:id="120"/>
       <w:bookmarkEnd w:id="121"/>
+      <w:bookmarkEnd w:id="122"/>
     </w:p>
     <w:p>
       <w:pPr>
@@ -54556,13 +54726,13 @@
           <w:szCs w:val="32"/>
         </w:rPr>
       </w:pPr>
-      <w:bookmarkStart w:id="122" w:name="_Toc185537938"/>
-      <w:bookmarkStart w:id="123" w:name="_Toc215260750"/>
-      <w:bookmarkStart w:id="124" w:name="_Toc215260971"/>
-      <w:bookmarkStart w:id="125" w:name="_Toc215508517"/>
-      <w:bookmarkStart w:id="126" w:name="_Toc215508617"/>
-      <w:bookmarkStart w:id="127" w:name="_Toc215508684"/>
-      <w:bookmarkStart w:id="128" w:name="_Toc215517543"/>
+      <w:bookmarkStart w:id="123" w:name="_Toc185537938"/>
+      <w:bookmarkStart w:id="124" w:name="_Toc215260750"/>
+      <w:bookmarkStart w:id="125" w:name="_Toc215260971"/>
+      <w:bookmarkStart w:id="126" w:name="_Toc215508517"/>
+      <w:bookmarkStart w:id="127" w:name="_Toc215508617"/>
+      <w:bookmarkStart w:id="128" w:name="_Toc215508684"/>
+      <w:bookmarkStart w:id="129" w:name="_Toc215517543"/>
       <w:r>
         <w:rPr>
           <w:sz w:val="32"/>
@@ -54570,13 +54740,13 @@
         </w:rPr>
         <w:t>Приложение Б5</w:t>
       </w:r>
-      <w:bookmarkEnd w:id="122"/>
       <w:bookmarkEnd w:id="123"/>
       <w:bookmarkEnd w:id="124"/>
       <w:bookmarkEnd w:id="125"/>
       <w:bookmarkEnd w:id="126"/>
       <w:bookmarkEnd w:id="127"/>
       <w:bookmarkEnd w:id="128"/>
+      <w:bookmarkEnd w:id="129"/>
     </w:p>
     <w:p>
       <w:pPr>
@@ -54587,16 +54757,16 @@
           <w:szCs w:val="28"/>
         </w:rPr>
       </w:pPr>
-      <w:bookmarkStart w:id="129" w:name="_Toc184502906"/>
-      <w:bookmarkStart w:id="130" w:name="_Toc185536437"/>
-      <w:bookmarkStart w:id="131" w:name="_Toc185537608"/>
-      <w:bookmarkStart w:id="132" w:name="_Toc185537939"/>
-      <w:bookmarkStart w:id="133" w:name="_Toc215260751"/>
-      <w:bookmarkStart w:id="134" w:name="_Toc215260972"/>
-      <w:bookmarkStart w:id="135" w:name="_Toc215508518"/>
-      <w:bookmarkStart w:id="136" w:name="_Toc215508618"/>
-      <w:bookmarkStart w:id="137" w:name="_Toc215508685"/>
-      <w:bookmarkStart w:id="138" w:name="_Hlk184497907"/>
+      <w:bookmarkStart w:id="130" w:name="_Toc184502906"/>
+      <w:bookmarkStart w:id="131" w:name="_Toc185536437"/>
+      <w:bookmarkStart w:id="132" w:name="_Toc185537608"/>
+      <w:bookmarkStart w:id="133" w:name="_Toc185537939"/>
+      <w:bookmarkStart w:id="134" w:name="_Toc215260751"/>
+      <w:bookmarkStart w:id="135" w:name="_Toc215260972"/>
+      <w:bookmarkStart w:id="136" w:name="_Toc215508518"/>
+      <w:bookmarkStart w:id="137" w:name="_Toc215508618"/>
+      <w:bookmarkStart w:id="138" w:name="_Toc215508685"/>
+      <w:bookmarkStart w:id="139" w:name="_Hlk184497907"/>
       <w:r>
         <w:rPr>
           <w:rFonts w:ascii="Times New Roman" w:hAnsi="Times New Roman" w:cs="Times New Roman"/>
@@ -54605,7 +54775,7 @@
         </w:rPr>
         <w:t xml:space="preserve">UML-диаграмма </w:t>
       </w:r>
-      <w:bookmarkEnd w:id="129"/>
+      <w:bookmarkEnd w:id="130"/>
       <w:r>
         <w:rPr>
           <w:rFonts w:ascii="Times New Roman" w:hAnsi="Times New Roman" w:cs="Times New Roman"/>
@@ -54614,9 +54784,9 @@
         </w:rPr>
         <w:t>аутентификации</w:t>
       </w:r>
-      <w:bookmarkEnd w:id="130"/>
       <w:bookmarkEnd w:id="131"/>
       <w:bookmarkEnd w:id="132"/>
+      <w:bookmarkEnd w:id="133"/>
       <w:r>
         <w:rPr>
           <w:rFonts w:ascii="Times New Roman" w:hAnsi="Times New Roman" w:cs="Times New Roman"/>
@@ -54625,13 +54795,13 @@
         </w:rPr>
         <w:t xml:space="preserve"> пользователя</w:t>
       </w:r>
-      <w:bookmarkEnd w:id="133"/>
       <w:bookmarkEnd w:id="134"/>
       <w:bookmarkEnd w:id="135"/>
       <w:bookmarkEnd w:id="136"/>
       <w:bookmarkEnd w:id="137"/>
-    </w:p>
-    <w:bookmarkEnd w:id="138"/>
+      <w:bookmarkEnd w:id="138"/>
+    </w:p>
+    <w:bookmarkEnd w:id="139"/>
     <w:p>
       <w:pPr>
         <w:widowControl w:val="0"/>
@@ -54742,13 +54912,13 @@
           <w:szCs w:val="32"/>
         </w:rPr>
       </w:pPr>
-      <w:bookmarkStart w:id="139" w:name="_Toc185537940"/>
-      <w:bookmarkStart w:id="140" w:name="_Toc215260752"/>
-      <w:bookmarkStart w:id="141" w:name="_Toc215260973"/>
-      <w:bookmarkStart w:id="142" w:name="_Toc215508519"/>
-      <w:bookmarkStart w:id="143" w:name="_Toc215508619"/>
-      <w:bookmarkStart w:id="144" w:name="_Toc215508686"/>
-      <w:bookmarkStart w:id="145" w:name="_Toc215517544"/>
+      <w:bookmarkStart w:id="140" w:name="_Toc185537940"/>
+      <w:bookmarkStart w:id="141" w:name="_Toc215260752"/>
+      <w:bookmarkStart w:id="142" w:name="_Toc215260973"/>
+      <w:bookmarkStart w:id="143" w:name="_Toc215508519"/>
+      <w:bookmarkStart w:id="144" w:name="_Toc215508619"/>
+      <w:bookmarkStart w:id="145" w:name="_Toc215508686"/>
+      <w:bookmarkStart w:id="146" w:name="_Toc215517544"/>
       <w:r>
         <w:rPr>
           <w:sz w:val="32"/>
@@ -54757,13 +54927,13 @@
         <w:lastRenderedPageBreak/>
         <w:t>Приложение В</w:t>
       </w:r>
-      <w:bookmarkEnd w:id="139"/>
       <w:bookmarkEnd w:id="140"/>
       <w:bookmarkEnd w:id="141"/>
       <w:bookmarkEnd w:id="142"/>
       <w:bookmarkEnd w:id="143"/>
       <w:bookmarkEnd w:id="144"/>
       <w:bookmarkEnd w:id="145"/>
+      <w:bookmarkEnd w:id="146"/>
     </w:p>
     <w:p>
       <w:pPr>
@@ -54774,14 +54944,14 @@
           <w:szCs w:val="28"/>
         </w:rPr>
       </w:pPr>
-      <w:bookmarkStart w:id="146" w:name="_Toc185536439"/>
-      <w:bookmarkStart w:id="147" w:name="_Toc185537610"/>
-      <w:bookmarkStart w:id="148" w:name="_Toc185537941"/>
-      <w:bookmarkStart w:id="149" w:name="_Toc215260753"/>
-      <w:bookmarkStart w:id="150" w:name="_Toc215260974"/>
-      <w:bookmarkStart w:id="151" w:name="_Toc215508520"/>
-      <w:bookmarkStart w:id="152" w:name="_Toc215508620"/>
-      <w:bookmarkStart w:id="153" w:name="_Toc215508687"/>
+      <w:bookmarkStart w:id="147" w:name="_Toc185536439"/>
+      <w:bookmarkStart w:id="148" w:name="_Toc185537610"/>
+      <w:bookmarkStart w:id="149" w:name="_Toc185537941"/>
+      <w:bookmarkStart w:id="150" w:name="_Toc215260753"/>
+      <w:bookmarkStart w:id="151" w:name="_Toc215260974"/>
+      <w:bookmarkStart w:id="152" w:name="_Toc215508520"/>
+      <w:bookmarkStart w:id="153" w:name="_Toc215508620"/>
+      <w:bookmarkStart w:id="154" w:name="_Toc215508687"/>
       <w:r>
         <w:rPr>
           <w:rFonts w:ascii="Times New Roman" w:hAnsi="Times New Roman" w:cs="Times New Roman"/>
@@ -54790,7 +54960,6 @@
         </w:rPr>
         <w:t>(обязательное)</w:t>
       </w:r>
-      <w:bookmarkEnd w:id="146"/>
       <w:bookmarkEnd w:id="147"/>
       <w:bookmarkEnd w:id="148"/>
       <w:bookmarkEnd w:id="149"/>
@@ -54798,6 +54967,7 @@
       <w:bookmarkEnd w:id="151"/>
       <w:bookmarkEnd w:id="152"/>
       <w:bookmarkEnd w:id="153"/>
+      <w:bookmarkEnd w:id="154"/>
     </w:p>
     <w:p>
       <w:pPr>
@@ -54808,14 +54978,14 @@
           <w:szCs w:val="28"/>
         </w:rPr>
       </w:pPr>
-      <w:bookmarkStart w:id="154" w:name="_Toc185536440"/>
-      <w:bookmarkStart w:id="155" w:name="_Toc185537611"/>
-      <w:bookmarkStart w:id="156" w:name="_Toc185537942"/>
-      <w:bookmarkStart w:id="157" w:name="_Toc215260754"/>
-      <w:bookmarkStart w:id="158" w:name="_Toc215260975"/>
-      <w:bookmarkStart w:id="159" w:name="_Toc215508521"/>
-      <w:bookmarkStart w:id="160" w:name="_Toc215508621"/>
-      <w:bookmarkStart w:id="161" w:name="_Toc215508688"/>
+      <w:bookmarkStart w:id="155" w:name="_Toc185536440"/>
+      <w:bookmarkStart w:id="156" w:name="_Toc185537611"/>
+      <w:bookmarkStart w:id="157" w:name="_Toc185537942"/>
+      <w:bookmarkStart w:id="158" w:name="_Toc215260754"/>
+      <w:bookmarkStart w:id="159" w:name="_Toc215260975"/>
+      <w:bookmarkStart w:id="160" w:name="_Toc215508521"/>
+      <w:bookmarkStart w:id="161" w:name="_Toc215508621"/>
+      <w:bookmarkStart w:id="162" w:name="_Toc215508688"/>
       <w:r>
         <w:rPr>
           <w:rFonts w:ascii="Times New Roman" w:hAnsi="Times New Roman" w:cs="Times New Roman"/>
@@ -54824,7 +54994,6 @@
         </w:rPr>
         <w:t>Результаты работы программы</w:t>
       </w:r>
-      <w:bookmarkEnd w:id="154"/>
       <w:bookmarkEnd w:id="155"/>
       <w:bookmarkEnd w:id="156"/>
       <w:bookmarkEnd w:id="157"/>
@@ -54832,6 +55001,7 @@
       <w:bookmarkEnd w:id="159"/>
       <w:bookmarkEnd w:id="160"/>
       <w:bookmarkEnd w:id="161"/>
+      <w:bookmarkEnd w:id="162"/>
     </w:p>
     <w:p>
       <w:pPr>
@@ -55777,8 +55947,6 @@
           <w:lang w:eastAsia="ru-RU"/>
         </w:rPr>
       </w:pPr>
-      <w:bookmarkStart w:id="162" w:name="_GoBack"/>
-      <w:bookmarkEnd w:id="162"/>
     </w:p>
     <w:p>
       <w:pPr>
@@ -55926,6 +56094,7 @@
         <w:docPartUnique/>
       </w:docPartObj>
     </w:sdtPr>
+    <w:sdtEndPr/>
     <w:sdtContent>
       <w:p>
         <w:pPr>
@@ -55945,7 +56114,7 @@
           <w:rPr>
             <w:noProof/>
           </w:rPr>
-          <w:t>56</w:t>
+          <w:t>26</w:t>
         </w:r>
         <w:r>
           <w:fldChar w:fldCharType="end"/>
@@ -60752,552 +60921,6 @@
 </w:styles>
 </file>
 
-<file path=word/glossary/document.xml><?xml version="1.0" encoding="utf-8"?>
-<w:glossaryDocument xmlns:wpc="http://schemas.microsoft.com/office/word/2010/wordprocessingCanvas" xmlns:mc="http://schemas.openxmlformats.org/markup-compatibility/2006" xmlns:o="urn:schemas-microsoft-com:office:office" xmlns:r="http://schemas.openxmlformats.org/officeDocument/2006/relationships" xmlns:m="http://schemas.openxmlformats.org/officeDocument/2006/math" xmlns:v="urn:schemas-microsoft-com:vml" xmlns:wp14="http://schemas.microsoft.com/office/word/2010/wordprocessingDrawing" xmlns:wp="http://schemas.openxmlformats.org/drawingml/2006/wordprocessingDrawing" xmlns:w10="urn:schemas-microsoft-com:office:word" xmlns:w="http://schemas.openxmlformats.org/wordprocessingml/2006/main" xmlns:w14="http://schemas.microsoft.com/office/word/2010/wordml" xmlns:w15="http://schemas.microsoft.com/office/word/2012/wordml" xmlns:wpg="http://schemas.microsoft.com/office/word/2010/wordprocessingGroup" xmlns:wpi="http://schemas.microsoft.com/office/word/2010/wordprocessingInk" xmlns:wne="http://schemas.microsoft.com/office/word/2006/wordml" xmlns:wps="http://schemas.microsoft.com/office/word/2010/wordprocessingShape" mc:Ignorable="w14 w15 wp14"/>
-</file>
-
-<file path=word/glossary/fontTable.xml><?xml version="1.0" encoding="utf-8"?>
-<w:fonts xmlns:mc="http://schemas.openxmlformats.org/markup-compatibility/2006" xmlns:r="http://schemas.openxmlformats.org/officeDocument/2006/relationships" xmlns:w="http://schemas.openxmlformats.org/wordprocessingml/2006/main" xmlns:w14="http://schemas.microsoft.com/office/word/2010/wordml" xmlns:w15="http://schemas.microsoft.com/office/word/2012/wordml" mc:Ignorable="w14 w15">
-  <w:font w:name="Symbol">
-    <w:panose1 w:val="05050102010706020507"/>
-    <w:charset w:val="02"/>
-    <w:family w:val="roman"/>
-    <w:pitch w:val="variable"/>
-    <w:sig w:usb0="00000000" w:usb1="10000000" w:usb2="00000000" w:usb3="00000000" w:csb0="80000000" w:csb1="00000000"/>
-  </w:font>
-  <w:font w:name="Times New Roman">
-    <w:panose1 w:val="02020603050405020304"/>
-    <w:charset w:val="CC"/>
-    <w:family w:val="roman"/>
-    <w:pitch w:val="variable"/>
-    <w:sig w:usb0="E0002EFF" w:usb1="C000785B" w:usb2="00000009" w:usb3="00000000" w:csb0="000001FF" w:csb1="00000000"/>
-  </w:font>
-  <w:font w:name="Courier New">
-    <w:panose1 w:val="02070309020205020404"/>
-    <w:charset w:val="CC"/>
-    <w:family w:val="modern"/>
-    <w:pitch w:val="fixed"/>
-    <w:sig w:usb0="E0002EFF" w:usb1="C0007843" w:usb2="00000009" w:usb3="00000000" w:csb0="000001FF" w:csb1="00000000"/>
-  </w:font>
-  <w:font w:name="Wingdings">
-    <w:panose1 w:val="05000000000000000000"/>
-    <w:charset w:val="02"/>
-    <w:family w:val="auto"/>
-    <w:pitch w:val="variable"/>
-    <w:sig w:usb0="00000000" w:usb1="10000000" w:usb2="00000000" w:usb3="00000000" w:csb0="80000000" w:csb1="00000000"/>
-  </w:font>
-  <w:font w:name="Calibri">
-    <w:panose1 w:val="020F0502020204030204"/>
-    <w:charset w:val="CC"/>
-    <w:family w:val="swiss"/>
-    <w:pitch w:val="variable"/>
-    <w:sig w:usb0="E4002EFF" w:usb1="C200247B" w:usb2="00000009" w:usb3="00000000" w:csb0="000001FF" w:csb1="00000000"/>
-  </w:font>
-  <w:font w:name="Calibri Light">
-    <w:panose1 w:val="020F0302020204030204"/>
-    <w:charset w:val="CC"/>
-    <w:family w:val="swiss"/>
-    <w:pitch w:val="variable"/>
-    <w:sig w:usb0="E4002EFF" w:usb1="C200247B" w:usb2="00000009" w:usb3="00000000" w:csb0="000001FF" w:csb1="00000000"/>
-  </w:font>
-  <w:font w:name="Segoe UI">
-    <w:panose1 w:val="020B0502040204020203"/>
-    <w:charset w:val="CC"/>
-    <w:family w:val="swiss"/>
-    <w:pitch w:val="variable"/>
-    <w:sig w:usb0="E4002EFF" w:usb1="C000E47F" w:usb2="00000009" w:usb3="00000000" w:csb0="000001FF" w:csb1="00000000"/>
-  </w:font>
-  <w:font w:name="Arial Unicode MS">
-    <w:panose1 w:val="020B0604020202020204"/>
-    <w:charset w:val="80"/>
-    <w:family w:val="swiss"/>
-    <w:pitch w:val="variable"/>
-    <w:sig w:usb0="F7FFAFFF" w:usb1="E9DFFFFF" w:usb2="0000003F" w:usb3="00000000" w:csb0="003F01FF" w:csb1="00000000"/>
-  </w:font>
-  <w:font w:name="Consolas">
-    <w:panose1 w:val="020B0609020204030204"/>
-    <w:charset w:val="CC"/>
-    <w:family w:val="modern"/>
-    <w:pitch w:val="fixed"/>
-    <w:sig w:usb0="E00006FF" w:usb1="0000FCFF" w:usb2="00000001" w:usb3="00000000" w:csb0="0000019F" w:csb1="00000000"/>
-  </w:font>
-</w:fonts>
-</file>
-
-<file path=word/glossary/settings.xml><?xml version="1.0" encoding="utf-8"?>
-<w:settings xmlns:mc="http://schemas.openxmlformats.org/markup-compatibility/2006" xmlns:o="urn:schemas-microsoft-com:office:office" xmlns:r="http://schemas.openxmlformats.org/officeDocument/2006/relationships" xmlns:m="http://schemas.openxmlformats.org/officeDocument/2006/math" xmlns:v="urn:schemas-microsoft-com:vml" xmlns:w10="urn:schemas-microsoft-com:office:word" xmlns:w="http://schemas.openxmlformats.org/wordprocessingml/2006/main" xmlns:w14="http://schemas.microsoft.com/office/word/2010/wordml" xmlns:w15="http://schemas.microsoft.com/office/word/2012/wordml" xmlns:sl="http://schemas.openxmlformats.org/schemaLibrary/2006/main" mc:Ignorable="w14 w15">
-  <w:view w:val="normal"/>
-  <w:defaultTabStop w:val="708"/>
-  <w:characterSpacingControl w:val="doNotCompress"/>
-  <w:compat>
-    <w:useFELayout/>
-    <w:compatSetting w:name="compatibilityMode" w:uri="http://schemas.microsoft.com/office/word" w:val="15"/>
-    <w:compatSetting w:name="overrideTableStyleFontSizeAndJustification" w:uri="http://schemas.microsoft.com/office/word" w:val="1"/>
-    <w:compatSetting w:name="enableOpenTypeFeatures" w:uri="http://schemas.microsoft.com/office/word" w:val="1"/>
-    <w:compatSetting w:name="doNotFlipMirrorIndents" w:uri="http://schemas.microsoft.com/office/word" w:val="1"/>
-    <w:compatSetting w:name="differentiateMultirowTableHeaders" w:uri="http://schemas.microsoft.com/office/word" w:val="1"/>
-  </w:compat>
-  <w:rsids>
-    <w:rsidRoot w:val="00CE5D52"/>
-    <w:rsid w:val="00CE5D52"/>
-    <w:rsid w:val="00DB2B00"/>
-  </w:rsids>
-  <m:mathPr>
-    <m:mathFont m:val="Cambria Math"/>
-    <m:brkBin m:val="before"/>
-    <m:brkBinSub m:val="--"/>
-    <m:smallFrac m:val="0"/>
-    <m:dispDef/>
-    <m:lMargin m:val="0"/>
-    <m:rMargin m:val="0"/>
-    <m:defJc m:val="centerGroup"/>
-    <m:wrapIndent m:val="1440"/>
-    <m:intLim m:val="subSup"/>
-    <m:naryLim m:val="undOvr"/>
-  </m:mathPr>
-  <w:themeFontLang w:val="ru-RU"/>
-  <w:clrSchemeMapping w:bg1="light1" w:t1="dark1" w:bg2="light2" w:t2="dark2" w:accent1="accent1" w:accent2="accent2" w:accent3="accent3" w:accent4="accent4" w:accent5="accent5" w:accent6="accent6" w:hyperlink="hyperlink" w:followedHyperlink="followedHyperlink"/>
-  <w:decimalSymbol w:val=","/>
-  <w:listSeparator w:val=";"/>
-  <w15:chartTrackingRefBased/>
-</w:settings>
-</file>
-
-<file path=word/glossary/styles.xml><?xml version="1.0" encoding="utf-8"?>
-<w:styles xmlns:mc="http://schemas.openxmlformats.org/markup-compatibility/2006" xmlns:r="http://schemas.openxmlformats.org/officeDocument/2006/relationships" xmlns:w="http://schemas.openxmlformats.org/wordprocessingml/2006/main" xmlns:w14="http://schemas.microsoft.com/office/word/2010/wordml" xmlns:w15="http://schemas.microsoft.com/office/word/2012/wordml" mc:Ignorable="w14 w15">
-  <w:docDefaults>
-    <w:rPrDefault>
-      <w:rPr>
-        <w:rFonts w:asciiTheme="minorHAnsi" w:eastAsiaTheme="minorEastAsia" w:hAnsiTheme="minorHAnsi" w:cstheme="minorBidi"/>
-        <w:sz w:val="22"/>
-        <w:szCs w:val="22"/>
-        <w:lang w:val="ru-RU" w:eastAsia="ru-RU" w:bidi="ar-SA"/>
-      </w:rPr>
-    </w:rPrDefault>
-    <w:pPrDefault>
-      <w:pPr>
-        <w:spacing w:after="160" w:line="259" w:lineRule="auto"/>
-      </w:pPr>
-    </w:pPrDefault>
-  </w:docDefaults>
-  <w:latentStyles w:defLockedState="0" w:defUIPriority="99" w:defSemiHidden="0" w:defUnhideWhenUsed="0" w:defQFormat="0" w:count="371">
-    <w:lsdException w:name="Normal" w:uiPriority="0" w:qFormat="1"/>
-    <w:lsdException w:name="heading 1" w:uiPriority="9" w:qFormat="1"/>
-    <w:lsdException w:name="heading 2" w:semiHidden="1" w:uiPriority="9" w:unhideWhenUsed="1" w:qFormat="1"/>
-    <w:lsdException w:name="heading 3" w:semiHidden="1" w:uiPriority="9" w:unhideWhenUsed="1" w:qFormat="1"/>
-    <w:lsdException w:name="heading 4" w:semiHidden="1" w:uiPriority="9" w:unhideWhenUsed="1" w:qFormat="1"/>
-    <w:lsdException w:name="heading 5" w:semiHidden="1" w:uiPriority="9" w:unhideWhenUsed="1" w:qFormat="1"/>
-    <w:lsdException w:name="heading 6" w:semiHidden="1" w:uiPriority="9" w:unhideWhenUsed="1" w:qFormat="1"/>
-    <w:lsdException w:name="heading 7" w:semiHidden="1" w:uiPriority="9" w:unhideWhenUsed="1" w:qFormat="1"/>
-    <w:lsdException w:name="heading 8" w:semiHidden="1" w:uiPriority="9" w:unhideWhenUsed="1" w:qFormat="1"/>
-    <w:lsdException w:name="heading 9" w:semiHidden="1" w:uiPriority="9" w:unhideWhenUsed="1" w:qFormat="1"/>
-    <w:lsdException w:name="index 1" w:semiHidden="1" w:unhideWhenUsed="1"/>
-    <w:lsdException w:name="index 2" w:semiHidden="1" w:unhideWhenUsed="1"/>
-    <w:lsdException w:name="index 3" w:semiHidden="1" w:unhideWhenUsed="1"/>
-    <w:lsdException w:name="index 4" w:semiHidden="1" w:unhideWhenUsed="1"/>
-    <w:lsdException w:name="index 5" w:semiHidden="1" w:unhideWhenUsed="1"/>
-    <w:lsdException w:name="index 6" w:semiHidden="1" w:unhideWhenUsed="1"/>
-    <w:lsdException w:name="index 7" w:semiHidden="1" w:unhideWhenUsed="1"/>
-    <w:lsdException w:name="index 8" w:semiHidden="1" w:unhideWhenUsed="1"/>
-    <w:lsdException w:name="index 9" w:semiHidden="1" w:unhideWhenUsed="1"/>
-    <w:lsdException w:name="toc 1" w:semiHidden="1" w:uiPriority="39" w:unhideWhenUsed="1"/>
-    <w:lsdException w:name="toc 2" w:semiHidden="1" w:uiPriority="39" w:unhideWhenUsed="1"/>
-    <w:lsdException w:name="toc 3" w:semiHidden="1" w:uiPriority="39" w:unhideWhenUsed="1"/>
-    <w:lsdException w:name="toc 4" w:semiHidden="1" w:uiPriority="39" w:unhideWhenUsed="1"/>
-    <w:lsdException w:name="toc 5" w:semiHidden="1" w:uiPriority="39" w:unhideWhenUsed="1"/>
-    <w:lsdException w:name="toc 6" w:semiHidden="1" w:uiPriority="39" w:unhideWhenUsed="1"/>
-    <w:lsdException w:name="toc 7" w:semiHidden="1" w:uiPriority="39" w:unhideWhenUsed="1"/>
-    <w:lsdException w:name="toc 8" w:semiHidden="1" w:uiPriority="39" w:unhideWhenUsed="1"/>
-    <w:lsdException w:name="toc 9" w:semiHidden="1" w:uiPriority="39" w:unhideWhenUsed="1"/>
-    <w:lsdException w:name="Normal Indent" w:semiHidden="1" w:unhideWhenUsed="1"/>
-    <w:lsdException w:name="footnote text" w:semiHidden="1" w:unhideWhenUsed="1"/>
-    <w:lsdException w:name="annotation text" w:semiHidden="1" w:unhideWhenUsed="1"/>
-    <w:lsdException w:name="header" w:semiHidden="1" w:unhideWhenUsed="1"/>
-    <w:lsdException w:name="footer" w:semiHidden="1" w:unhideWhenUsed="1"/>
-    <w:lsdException w:name="index heading" w:semiHidden="1" w:unhideWhenUsed="1"/>
-    <w:lsdException w:name="caption" w:semiHidden="1" w:uiPriority="35" w:unhideWhenUsed="1" w:qFormat="1"/>
-    <w:lsdException w:name="table of figures" w:semiHidden="1" w:unhideWhenUsed="1"/>
-    <w:lsdException w:name="envelope address" w:semiHidden="1" w:unhideWhenUsed="1"/>
-    <w:lsdException w:name="envelope return" w:semiHidden="1" w:unhideWhenUsed="1"/>
-    <w:lsdException w:name="footnote reference" w:semiHidden="1" w:unhideWhenUsed="1"/>
-    <w:lsdException w:name="annotation reference" w:semiHidden="1" w:unhideWhenUsed="1"/>
-    <w:lsdException w:name="line number" w:semiHidden="1" w:unhideWhenUsed="1"/>
-    <w:lsdException w:name="page number" w:semiHidden="1" w:unhideWhenUsed="1"/>
-    <w:lsdException w:name="endnote reference" w:semiHidden="1" w:unhideWhenUsed="1"/>
-    <w:lsdException w:name="endnote text" w:semiHidden="1" w:unhideWhenUsed="1"/>
-    <w:lsdException w:name="table of authorities" w:semiHidden="1" w:unhideWhenUsed="1"/>
-    <w:lsdException w:name="macro" w:semiHidden="1" w:unhideWhenUsed="1"/>
-    <w:lsdException w:name="toa heading" w:semiHidden="1" w:unhideWhenUsed="1"/>
-    <w:lsdException w:name="List" w:semiHidden="1" w:unhideWhenUsed="1"/>
-    <w:lsdException w:name="List Bullet" w:semiHidden="1" w:unhideWhenUsed="1"/>
-    <w:lsdException w:name="List Number" w:semiHidden="1" w:unhideWhenUsed="1"/>
-    <w:lsdException w:name="List 2" w:semiHidden="1" w:unhideWhenUsed="1"/>
-    <w:lsdException w:name="List 3" w:semiHidden="1" w:unhideWhenUsed="1"/>
-    <w:lsdException w:name="List 4" w:semiHidden="1" w:unhideWhenUsed="1"/>
-    <w:lsdException w:name="List 5" w:semiHidden="1" w:unhideWhenUsed="1"/>
-    <w:lsdException w:name="List Bullet 2" w:semiHidden="1" w:unhideWhenUsed="1"/>
-    <w:lsdException w:name="List Bullet 3" w:semiHidden="1" w:unhideWhenUsed="1"/>
-    <w:lsdException w:name="List Bullet 4" w:semiHidden="1" w:unhideWhenUsed="1"/>
-    <w:lsdException w:name="List Bullet 5" w:semiHidden="1" w:unhideWhenUsed="1"/>
-    <w:lsdException w:name="List Number 2" w:semiHidden="1" w:unhideWhenUsed="1"/>
-    <w:lsdException w:name="List Number 3" w:semiHidden="1" w:unhideWhenUsed="1"/>
-    <w:lsdException w:name="List Number 4" w:semiHidden="1" w:unhideWhenUsed="1"/>
-    <w:lsdException w:name="List Number 5" w:semiHidden="1" w:unhideWhenUsed="1"/>
-    <w:lsdException w:name="Title" w:uiPriority="10" w:qFormat="1"/>
-    <w:lsdException w:name="Closing" w:semiHidden="1" w:unhideWhenUsed="1"/>
-    <w:lsdException w:name="Signature" w:semiHidden="1" w:unhideWhenUsed="1"/>
-    <w:lsdException w:name="Default Paragraph Font" w:semiHidden="1" w:uiPriority="1" w:unhideWhenUsed="1"/>
-    <w:lsdException w:name="Body Text" w:semiHidden="1" w:unhideWhenUsed="1"/>
-    <w:lsdException w:name="Body Text Indent" w:semiHidden="1" w:unhideWhenUsed="1"/>
-    <w:lsdException w:name="List Continue" w:semiHidden="1" w:unhideWhenUsed="1"/>
-    <w:lsdException w:name="List Continue 2" w:semiHidden="1" w:unhideWhenUsed="1"/>
-    <w:lsdException w:name="List Continue 3" w:semiHidden="1" w:unhideWhenUsed="1"/>
-    <w:lsdException w:name="List Continue 4" w:semiHidden="1" w:unhideWhenUsed="1"/>
-    <w:lsdException w:name="List Continue 5" w:semiHidden="1" w:unhideWhenUsed="1"/>
-    <w:lsdException w:name="Message Header" w:semiHidden="1" w:unhideWhenUsed="1"/>
-    <w:lsdException w:name="Subtitle" w:uiPriority="11" w:qFormat="1"/>
-    <w:lsdException w:name="Salutation" w:semiHidden="1" w:unhideWhenUsed="1"/>
-    <w:lsdException w:name="Date" w:semiHidden="1" w:unhideWhenUsed="1"/>
-    <w:lsdException w:name="Body Text First Indent" w:semiHidden="1" w:unhideWhenUsed="1"/>
-    <w:lsdException w:name="Body Text First Indent 2" w:semiHidden="1" w:unhideWhenUsed="1"/>
-    <w:lsdException w:name="Note Heading" w:semiHidden="1" w:unhideWhenUsed="1"/>
-    <w:lsdException w:name="Body Text 2" w:semiHidden="1" w:unhideWhenUsed="1"/>
-    <w:lsdException w:name="Body Text 3" w:semiHidden="1" w:unhideWhenUsed="1"/>
-    <w:lsdException w:name="Body Text Indent 2" w:semiHidden="1" w:unhideWhenUsed="1"/>
-    <w:lsdException w:name="Body Text Indent 3" w:semiHidden="1" w:unhideWhenUsed="1"/>
-    <w:lsdException w:name="Block Text" w:semiHidden="1" w:unhideWhenUsed="1"/>
-    <w:lsdException w:name="Hyperlink" w:semiHidden="1" w:unhideWhenUsed="1"/>
-    <w:lsdException w:name="FollowedHyperlink" w:semiHidden="1" w:unhideWhenUsed="1"/>
-    <w:lsdException w:name="Strong" w:uiPriority="22" w:qFormat="1"/>
-    <w:lsdException w:name="Emphasis" w:uiPriority="20" w:qFormat="1"/>
-    <w:lsdException w:name="Document Map" w:semiHidden="1" w:unhideWhenUsed="1"/>
-    <w:lsdException w:name="Plain Text" w:semiHidden="1" w:unhideWhenUsed="1"/>
-    <w:lsdException w:name="E-mail Signature" w:semiHidden="1" w:unhideWhenUsed="1"/>
-    <w:lsdException w:name="HTML Top of Form" w:semiHidden="1" w:unhideWhenUsed="1"/>
-    <w:lsdException w:name="HTML Bottom of Form" w:semiHidden="1" w:unhideWhenUsed="1"/>
-    <w:lsdException w:name="Normal (Web)" w:semiHidden="1" w:unhideWhenUsed="1"/>
-    <w:lsdException w:name="HTML Acronym" w:semiHidden="1" w:unhideWhenUsed="1"/>
-    <w:lsdException w:name="HTML Address" w:semiHidden="1" w:unhideWhenUsed="1"/>
-    <w:lsdException w:name="HTML Cite" w:semiHidden="1" w:unhideWhenUsed="1"/>
-    <w:lsdException w:name="HTML Code" w:semiHidden="1" w:unhideWhenUsed="1"/>
-    <w:lsdException w:name="HTML Definition" w:semiHidden="1" w:unhideWhenUsed="1"/>
-    <w:lsdException w:name="HTML Keyboard" w:semiHidden="1" w:unhideWhenUsed="1"/>
-    <w:lsdException w:name="HTML Preformatted" w:semiHidden="1" w:unhideWhenUsed="1"/>
-    <w:lsdException w:name="HTML Sample" w:semiHidden="1" w:unhideWhenUsed="1"/>
-    <w:lsdException w:name="HTML Typewriter" w:semiHidden="1" w:unhideWhenUsed="1"/>
-    <w:lsdException w:name="HTML Variable" w:semiHidden="1" w:unhideWhenUsed="1"/>
-    <w:lsdException w:name="Normal Table" w:semiHidden="1" w:unhideWhenUsed="1"/>
-    <w:lsdException w:name="annotation subject" w:semiHidden="1" w:unhideWhenUsed="1"/>
-    <w:lsdException w:name="No List" w:semiHidden="1" w:unhideWhenUsed="1"/>
-    <w:lsdException w:name="Outline List 1" w:semiHidden="1" w:unhideWhenUsed="1"/>
-    <w:lsdException w:name="Outline List 2" w:semiHidden="1" w:unhideWhenUsed="1"/>
-    <w:lsdException w:name="Outline List 3" w:semiHidden="1" w:unhideWhenUsed="1"/>
-    <w:lsdException w:name="Table Simple 1" w:semiHidden="1" w:unhideWhenUsed="1"/>
-    <w:lsdException w:name="Table Simple 2" w:semiHidden="1" w:unhideWhenUsed="1"/>
-    <w:lsdException w:name="Table Simple 3" w:semiHidden="1" w:unhideWhenUsed="1"/>
-    <w:lsdException w:name="Table Classic 1" w:semiHidden="1" w:unhideWhenUsed="1"/>
-    <w:lsdException w:name="Table Classic 2" w:semiHidden="1" w:unhideWhenUsed="1"/>
-    <w:lsdException w:name="Table Classic 3" w:semiHidden="1" w:unhideWhenUsed="1"/>
-    <w:lsdException w:name="Table Classic 4" w:semiHidden="1" w:unhideWhenUsed="1"/>
-    <w:lsdException w:name="Table Colorful 1" w:semiHidden="1" w:unhideWhenUsed="1"/>
-    <w:lsdException w:name="Table Colorful 2" w:semiHidden="1" w:unhideWhenUsed="1"/>
-    <w:lsdException w:name="Table Colorful 3" w:semiHidden="1" w:unhideWhenUsed="1"/>
-    <w:lsdException w:name="Table Columns 1" w:semiHidden="1" w:unhideWhenUsed="1"/>
-    <w:lsdException w:name="Table Columns 2" w:semiHidden="1" w:unhideWhenUsed="1"/>
-    <w:lsdException w:name="Table Columns 3" w:semiHidden="1" w:unhideWhenUsed="1"/>
-    <w:lsdException w:name="Table Columns 4" w:semiHidden="1" w:unhideWhenUsed="1"/>
-    <w:lsdException w:name="Table Columns 5" w:semiHidden="1" w:unhideWhenUsed="1"/>
-    <w:lsdException w:name="Table Grid 1" w:semiHidden="1" w:unhideWhenUsed="1"/>
-    <w:lsdException w:name="Table Grid 2" w:semiHidden="1" w:unhideWhenUsed="1"/>
-    <w:lsdException w:name="Table Grid 3" w:semiHidden="1" w:unhideWhenUsed="1"/>
-    <w:lsdException w:name="Table Grid 4" w:semiHidden="1" w:unhideWhenUsed="1"/>
-    <w:lsdException w:name="Table Grid 5" w:semiHidden="1" w:unhideWhenUsed="1"/>
-    <w:lsdException w:name="Table Grid 6" w:semiHidden="1" w:unhideWhenUsed="1"/>
-    <w:lsdException w:name="Table Grid 7" w:semiHidden="1" w:unhideWhenUsed="1"/>
-    <w:lsdException w:name="Table Grid 8" w:semiHidden="1" w:unhideWhenUsed="1"/>
-    <w:lsdException w:name="Table List 1" w:semiHidden="1" w:unhideWhenUsed="1"/>
-    <w:lsdException w:name="Table List 2" w:semiHidden="1" w:unhideWhenUsed="1"/>
-    <w:lsdException w:name="Table List 3" w:semiHidden="1" w:unhideWhenUsed="1"/>
-    <w:lsdException w:name="Table List 4" w:semiHidden="1" w:unhideWhenUsed="1"/>
-    <w:lsdException w:name="Table List 5" w:semiHidden="1" w:unhideWhenUsed="1"/>
-    <w:lsdException w:name="Table List 6" w:semiHidden="1" w:unhideWhenUsed="1"/>
-    <w:lsdException w:name="Table List 7" w:semiHidden="1" w:unhideWhenUsed="1"/>
-    <w:lsdException w:name="Table List 8" w:semiHidden="1" w:unhideWhenUsed="1"/>
-    <w:lsdException w:name="Table 3D effects 1" w:semiHidden="1" w:unhideWhenUsed="1"/>
-    <w:lsdException w:name="Table 3D effects 2" w:semiHidden="1" w:unhideWhenUsed="1"/>
-    <w:lsdException w:name="Table 3D effects 3" w:semiHidden="1" w:unhideWhenUsed="1"/>
-    <w:lsdException w:name="Table Contemporary" w:semiHidden="1" w:unhideWhenUsed="1"/>
-    <w:lsdException w:name="Table Elegant" w:semiHidden="1" w:unhideWhenUsed="1"/>
-    <w:lsdException w:name="Table Professional" w:semiHidden="1" w:unhideWhenUsed="1"/>
-    <w:lsdException w:name="Table Subtle 1" w:semiHidden="1" w:unhideWhenUsed="1"/>
-    <w:lsdException w:name="Table Subtle 2" w:semiHidden="1" w:unhideWhenUsed="1"/>
-    <w:lsdException w:name="Table Web 1" w:semiHidden="1" w:unhideWhenUsed="1"/>
-    <w:lsdException w:name="Table Web 2" w:semiHidden="1" w:unhideWhenUsed="1"/>
-    <w:lsdException w:name="Table Web 3" w:semiHidden="1" w:unhideWhenUsed="1"/>
-    <w:lsdException w:name="Balloon Text" w:semiHidden="1" w:unhideWhenUsed="1"/>
-    <w:lsdException w:name="Table Grid" w:uiPriority="39"/>
-    <w:lsdException w:name="Table Theme" w:semiHidden="1" w:unhideWhenUsed="1"/>
-    <w:lsdException w:name="Placeholder Text" w:semiHidden="1"/>
-    <w:lsdException w:name="No Spacing" w:uiPriority="1" w:qFormat="1"/>
-    <w:lsdException w:name="Light Shading" w:uiPriority="60"/>
-    <w:lsdException w:name="Light List" w:uiPriority="61"/>
-    <w:lsdException w:name="Light Grid" w:uiPriority="62"/>
-    <w:lsdException w:name="Medium Shading 1" w:uiPriority="63"/>
-    <w:lsdException w:name="Medium Shading 2" w:uiPriority="64"/>
-    <w:lsdException w:name="Medium List 1" w:uiPriority="65"/>
-    <w:lsdException w:name="Medium List 2" w:uiPriority="66"/>
-    <w:lsdException w:name="Medium Grid 1" w:uiPriority="67"/>
-    <w:lsdException w:name="Medium Grid 2" w:uiPriority="68"/>
-    <w:lsdException w:name="Medium Grid 3" w:uiPriority="69"/>
-    <w:lsdException w:name="Dark List" w:uiPriority="70"/>
-    <w:lsdException w:name="Colorful Shading" w:uiPriority="71"/>
-    <w:lsdException w:name="Colorful List" w:uiPriority="72"/>
-    <w:lsdException w:name="Colorful Grid" w:uiPriority="73"/>
-    <w:lsdException w:name="Light Shading Accent 1" w:uiPriority="60"/>
-    <w:lsdException w:name="Light List Accent 1" w:uiPriority="61"/>
-    <w:lsdException w:name="Light Grid Accent 1" w:uiPriority="62"/>
-    <w:lsdException w:name="Medium Shading 1 Accent 1" w:uiPriority="63"/>
-    <w:lsdException w:name="Medium Shading 2 Accent 1" w:uiPriority="64"/>
-    <w:lsdException w:name="Medium List 1 Accent 1" w:uiPriority="65"/>
-    <w:lsdException w:name="Revision" w:semiHidden="1"/>
-    <w:lsdException w:name="List Paragraph" w:uiPriority="34" w:qFormat="1"/>
-    <w:lsdException w:name="Quote" w:uiPriority="29" w:qFormat="1"/>
-    <w:lsdException w:name="Intense Quote" w:uiPriority="30" w:qFormat="1"/>
-    <w:lsdException w:name="Medium List 2 Accent 1" w:uiPriority="66"/>
-    <w:lsdException w:name="Medium Grid 1 Accent 1" w:uiPriority="67"/>
-    <w:lsdException w:name="Medium Grid 2 Accent 1" w:uiPriority="68"/>
-    <w:lsdException w:name="Medium Grid 3 Accent 1" w:uiPriority="69"/>
-    <w:lsdException w:name="Dark List Accent 1" w:uiPriority="70"/>
-    <w:lsdException w:name="Colorful Shading Accent 1" w:uiPriority="71"/>
-    <w:lsdException w:name="Colorful List Accent 1" w:uiPriority="72"/>
-    <w:lsdException w:name="Colorful Grid Accent 1" w:uiPriority="73"/>
-    <w:lsdException w:name="Light Shading Accent 2" w:uiPriority="60"/>
-    <w:lsdException w:name="Light List Accent 2" w:uiPriority="61"/>
-    <w:lsdException w:name="Light Grid Accent 2" w:uiPriority="62"/>
-    <w:lsdException w:name="Medium Shading 1 Accent 2" w:uiPriority="63"/>
-    <w:lsdException w:name="Medium Shading 2 Accent 2" w:uiPriority="64"/>
-    <w:lsdException w:name="Medium List 1 Accent 2" w:uiPriority="65"/>
-    <w:lsdException w:name="Medium List 2 Accent 2" w:uiPriority="66"/>
-    <w:lsdException w:name="Medium Grid 1 Accent 2" w:uiPriority="67"/>
-    <w:lsdException w:name="Medium Grid 2 Accent 2" w:uiPriority="68"/>
-    <w:lsdException w:name="Medium Grid 3 Accent 2" w:uiPriority="69"/>
-    <w:lsdException w:name="Dark List Accent 2" w:uiPriority="70"/>
-    <w:lsdException w:name="Colorful Shading Accent 2" w:uiPriority="71"/>
-    <w:lsdException w:name="Colorful List Accent 2" w:uiPriority="72"/>
-    <w:lsdException w:name="Colorful Grid Accent 2" w:uiPriority="73"/>
-    <w:lsdException w:name="Light Shading Accent 3" w:uiPriority="60"/>
-    <w:lsdException w:name="Light List Accent 3" w:uiPriority="61"/>
-    <w:lsdException w:name="Light Grid Accent 3" w:uiPriority="62"/>
-    <w:lsdException w:name="Medium Shading 1 Accent 3" w:uiPriority="63"/>
-    <w:lsdException w:name="Medium Shading 2 Accent 3" w:uiPriority="64"/>
-    <w:lsdException w:name="Medium List 1 Accent 3" w:uiPriority="65"/>
-    <w:lsdException w:name="Medium List 2 Accent 3" w:uiPriority="66"/>
-    <w:lsdException w:name="Medium Grid 1 Accent 3" w:uiPriority="67"/>
-    <w:lsdException w:name="Medium Grid 2 Accent 3" w:uiPriority="68"/>
-    <w:lsdException w:name="Medium Grid 3 Accent 3" w:uiPriority="69"/>
-    <w:lsdException w:name="Dark List Accent 3" w:uiPriority="70"/>
-    <w:lsdException w:name="Colorful Shading Accent 3" w:uiPriority="71"/>
-    <w:lsdException w:name="Colorful List Accent 3" w:uiPriority="72"/>
-    <w:lsdException w:name="Colorful Grid Accent 3" w:uiPriority="73"/>
-    <w:lsdException w:name="Light Shading Accent 4" w:uiPriority="60"/>
-    <w:lsdException w:name="Light List Accent 4" w:uiPriority="61"/>
-    <w:lsdException w:name="Light Grid Accent 4" w:uiPriority="62"/>
-    <w:lsdException w:name="Medium Shading 1 Accent 4" w:uiPriority="63"/>
-    <w:lsdException w:name="Medium Shading 2 Accent 4" w:uiPriority="64"/>
-    <w:lsdException w:name="Medium List 1 Accent 4" w:uiPriority="65"/>
-    <w:lsdException w:name="Medium List 2 Accent 4" w:uiPriority="66"/>
-    <w:lsdException w:name="Medium Grid 1 Accent 4" w:uiPriority="67"/>
-    <w:lsdException w:name="Medium Grid 2 Accent 4" w:uiPriority="68"/>
-    <w:lsdException w:name="Medium Grid 3 Accent 4" w:uiPriority="69"/>
-    <w:lsdException w:name="Dark List Accent 4" w:uiPriority="70"/>
-    <w:lsdException w:name="Colorful Shading Accent 4" w:uiPriority="71"/>
-    <w:lsdException w:name="Colorful List Accent 4" w:uiPriority="72"/>
-    <w:lsdException w:name="Colorful Grid Accent 4" w:uiPriority="73"/>
-    <w:lsdException w:name="Light Shading Accent 5" w:uiPriority="60"/>
-    <w:lsdException w:name="Light List Accent 5" w:uiPriority="61"/>
-    <w:lsdException w:name="Light Grid Accent 5" w:uiPriority="62"/>
-    <w:lsdException w:name="Medium Shading 1 Accent 5" w:uiPriority="63"/>
-    <w:lsdException w:name="Medium Shading 2 Accent 5" w:uiPriority="64"/>
-    <w:lsdException w:name="Medium List 1 Accent 5" w:uiPriority="65"/>
-    <w:lsdException w:name="Medium List 2 Accent 5" w:uiPriority="66"/>
-    <w:lsdException w:name="Medium Grid 1 Accent 5" w:uiPriority="67"/>
-    <w:lsdException w:name="Medium Grid 2 Accent 5" w:uiPriority="68"/>
-    <w:lsdException w:name="Medium Grid 3 Accent 5" w:uiPriority="69"/>
-    <w:lsdException w:name="Dark List Accent 5" w:uiPriority="70"/>
-    <w:lsdException w:name="Colorful Shading Accent 5" w:uiPriority="71"/>
-    <w:lsdException w:name="Colorful List Accent 5" w:uiPriority="72"/>
-    <w:lsdException w:name="Colorful Grid Accent 5" w:uiPriority="73"/>
-    <w:lsdException w:name="Light Shading Accent 6" w:uiPriority="60"/>
-    <w:lsdException w:name="Light List Accent 6" w:uiPriority="61"/>
-    <w:lsdException w:name="Light Grid Accent 6" w:uiPriority="62"/>
-    <w:lsdException w:name="Medium Shading 1 Accent 6" w:uiPriority="63"/>
-    <w:lsdException w:name="Medium Shading 2 Accent 6" w:uiPriority="64"/>
-    <w:lsdException w:name="Medium List 1 Accent 6" w:uiPriority="65"/>
-    <w:lsdException w:name="Medium List 2 Accent 6" w:uiPriority="66"/>
-    <w:lsdException w:name="Medium Grid 1 Accent 6" w:uiPriority="67"/>
-    <w:lsdException w:name="Medium Grid 2 Accent 6" w:uiPriority="68"/>
-    <w:lsdException w:name="Medium Grid 3 Accent 6" w:uiPriority="69"/>
-    <w:lsdException w:name="Dark List Accent 6" w:uiPriority="70"/>
-    <w:lsdException w:name="Colorful Shading Accent 6" w:uiPriority="71"/>
-    <w:lsdException w:name="Colorful List Accent 6" w:uiPriority="72"/>
-    <w:lsdException w:name="Colorful Grid Accent 6" w:uiPriority="73"/>
-    <w:lsdException w:name="Subtle Emphasis" w:uiPriority="19" w:qFormat="1"/>
-    <w:lsdException w:name="Intense Emphasis" w:uiPriority="21" w:qFormat="1"/>
-    <w:lsdException w:name="Subtle Reference" w:uiPriority="31" w:qFormat="1"/>
-    <w:lsdException w:name="Intense Reference" w:uiPriority="32" w:qFormat="1"/>
-    <w:lsdException w:name="Book Title" w:uiPriority="33" w:qFormat="1"/>
-    <w:lsdException w:name="Bibliography" w:semiHidden="1" w:uiPriority="37" w:unhideWhenUsed="1"/>
-    <w:lsdException w:name="TOC Heading" w:semiHidden="1" w:uiPriority="39" w:unhideWhenUsed="1" w:qFormat="1"/>
-    <w:lsdException w:name="Plain Table 1" w:uiPriority="41"/>
-    <w:lsdException w:name="Plain Table 2" w:uiPriority="42"/>
-    <w:lsdException w:name="Plain Table 3" w:uiPriority="43"/>
-    <w:lsdException w:name="Plain Table 4" w:uiPriority="44"/>
-    <w:lsdException w:name="Plain Table 5" w:uiPriority="45"/>
-    <w:lsdException w:name="Grid Table Light" w:uiPriority="40"/>
-    <w:lsdException w:name="Grid Table 1 Light" w:uiPriority="46"/>
-    <w:lsdException w:name="Grid Table 2" w:uiPriority="47"/>
-    <w:lsdException w:name="Grid Table 3" w:uiPriority="48"/>
-    <w:lsdException w:name="Grid Table 4" w:uiPriority="49"/>
-    <w:lsdException w:name="Grid Table 5 Dark" w:uiPriority="50"/>
-    <w:lsdException w:name="Grid Table 6 Colorful" w:uiPriority="51"/>
-    <w:lsdException w:name="Grid Table 7 Colorful" w:uiPriority="52"/>
-    <w:lsdException w:name="Grid Table 1 Light Accent 1" w:uiPriority="46"/>
-    <w:lsdException w:name="Grid Table 2 Accent 1" w:uiPriority="47"/>
-    <w:lsdException w:name="Grid Table 3 Accent 1" w:uiPriority="48"/>
-    <w:lsdException w:name="Grid Table 4 Accent 1" w:uiPriority="49"/>
-    <w:lsdException w:name="Grid Table 5 Dark Accent 1" w:uiPriority="50"/>
-    <w:lsdException w:name="Grid Table 6 Colorful Accent 1" w:uiPriority="51"/>
-    <w:lsdException w:name="Grid Table 7 Colorful Accent 1" w:uiPriority="52"/>
-    <w:lsdException w:name="Grid Table 1 Light Accent 2" w:uiPriority="46"/>
-    <w:lsdException w:name="Grid Table 2 Accent 2" w:uiPriority="47"/>
-    <w:lsdException w:name="Grid Table 3 Accent 2" w:uiPriority="48"/>
-    <w:lsdException w:name="Grid Table 4 Accent 2" w:uiPriority="49"/>
-    <w:lsdException w:name="Grid Table 5 Dark Accent 2" w:uiPriority="50"/>
-    <w:lsdException w:name="Grid Table 6 Colorful Accent 2" w:uiPriority="51"/>
-    <w:lsdException w:name="Grid Table 7 Colorful Accent 2" w:uiPriority="52"/>
-    <w:lsdException w:name="Grid Table 1 Light Accent 3" w:uiPriority="46"/>
-    <w:lsdException w:name="Grid Table 2 Accent 3" w:uiPriority="47"/>
-    <w:lsdException w:name="Grid Table 3 Accent 3" w:uiPriority="48"/>
-    <w:lsdException w:name="Grid Table 4 Accent 3" w:uiPriority="49"/>
-    <w:lsdException w:name="Grid Table 5 Dark Accent 3" w:uiPriority="50"/>
-    <w:lsdException w:name="Grid Table 6 Colorful Accent 3" w:uiPriority="51"/>
-    <w:lsdException w:name="Grid Table 7 Colorful Accent 3" w:uiPriority="52"/>
-    <w:lsdException w:name="Grid Table 1 Light Accent 4" w:uiPriority="46"/>
-    <w:lsdException w:name="Grid Table 2 Accent 4" w:uiPriority="47"/>
-    <w:lsdException w:name="Grid Table 3 Accent 4" w:uiPriority="48"/>
-    <w:lsdException w:name="Grid Table 4 Accent 4" w:uiPriority="49"/>
-    <w:lsdException w:name="Grid Table 5 Dark Accent 4" w:uiPriority="50"/>
-    <w:lsdException w:name="Grid Table 6 Colorful Accent 4" w:uiPriority="51"/>
-    <w:lsdException w:name="Grid Table 7 Colorful Accent 4" w:uiPriority="52"/>
-    <w:lsdException w:name="Grid Table 1 Light Accent 5" w:uiPriority="46"/>
-    <w:lsdException w:name="Grid Table 2 Accent 5" w:uiPriority="47"/>
-    <w:lsdException w:name="Grid Table 3 Accent 5" w:uiPriority="48"/>
-    <w:lsdException w:name="Grid Table 4 Accent 5" w:uiPriority="49"/>
-    <w:lsdException w:name="Grid Table 5 Dark Accent 5" w:uiPriority="50"/>
-    <w:lsdException w:name="Grid Table 6 Colorful Accent 5" w:uiPriority="51"/>
-    <w:lsdException w:name="Grid Table 7 Colorful Accent 5" w:uiPriority="52"/>
-    <w:lsdException w:name="Grid Table 1 Light Accent 6" w:uiPriority="46"/>
-    <w:lsdException w:name="Grid Table 2 Accent 6" w:uiPriority="47"/>
-    <w:lsdException w:name="Grid Table 3 Accent 6" w:uiPriority="48"/>
-    <w:lsdException w:name="Grid Table 4 Accent 6" w:uiPriority="49"/>
-    <w:lsdException w:name="Grid Table 5 Dark Accent 6" w:uiPriority="50"/>
-    <w:lsdException w:name="Grid Table 6 Colorful Accent 6" w:uiPriority="51"/>
-    <w:lsdException w:name="Grid Table 7 Colorful Accent 6" w:uiPriority="52"/>
-    <w:lsdException w:name="List Table 1 Light" w:uiPriority="46"/>
-    <w:lsdException w:name="List Table 2" w:uiPriority="47"/>
-    <w:lsdException w:name="List Table 3" w:uiPriority="48"/>
-    <w:lsdException w:name="List Table 4" w:uiPriority="49"/>
-    <w:lsdException w:name="List Table 5 Dark" w:uiPriority="50"/>
-    <w:lsdException w:name="List Table 6 Colorful" w:uiPriority="51"/>
-    <w:lsdException w:name="List Table 7 Colorful" w:uiPriority="52"/>
-    <w:lsdException w:name="List Table 1 Light Accent 1" w:uiPriority="46"/>
-    <w:lsdException w:name="List Table 2 Accent 1" w:uiPriority="47"/>
-    <w:lsdException w:name="List Table 3 Accent 1" w:uiPriority="48"/>
-    <w:lsdException w:name="List Table 4 Accent 1" w:uiPriority="49"/>
-    <w:lsdException w:name="List Table 5 Dark Accent 1" w:uiPriority="50"/>
-    <w:lsdException w:name="List Table 6 Colorful Accent 1" w:uiPriority="51"/>
-    <w:lsdException w:name="List Table 7 Colorful Accent 1" w:uiPriority="52"/>
-    <w:lsdException w:name="List Table 1 Light Accent 2" w:uiPriority="46"/>
-    <w:lsdException w:name="List Table 2 Accent 2" w:uiPriority="47"/>
-    <w:lsdException w:name="List Table 3 Accent 2" w:uiPriority="48"/>
-    <w:lsdException w:name="List Table 4 Accent 2" w:uiPriority="49"/>
-    <w:lsdException w:name="List Table 5 Dark Accent 2" w:uiPriority="50"/>
-    <w:lsdException w:name="List Table 6 Colorful Accent 2" w:uiPriority="51"/>
-    <w:lsdException w:name="List Table 7 Colorful Accent 2" w:uiPriority="52"/>
-    <w:lsdException w:name="List Table 1 Light Accent 3" w:uiPriority="46"/>
-    <w:lsdException w:name="List Table 2 Accent 3" w:uiPriority="47"/>
-    <w:lsdException w:name="List Table 3 Accent 3" w:uiPriority="48"/>
-    <w:lsdException w:name="List Table 4 Accent 3" w:uiPriority="49"/>
-    <w:lsdException w:name="List Table 5 Dark Accent 3" w:uiPriority="50"/>
-    <w:lsdException w:name="List Table 6 Colorful Accent 3" w:uiPriority="51"/>
-    <w:lsdException w:name="List Table 7 Colorful Accent 3" w:uiPriority="52"/>
-    <w:lsdException w:name="List Table 1 Light Accent 4" w:uiPriority="46"/>
-    <w:lsdException w:name="List Table 2 Accent 4" w:uiPriority="47"/>
-    <w:lsdException w:name="List Table 3 Accent 4" w:uiPriority="48"/>
-    <w:lsdException w:name="List Table 4 Accent 4" w:uiPriority="49"/>
-    <w:lsdException w:name="List Table 5 Dark Accent 4" w:uiPriority="50"/>
-    <w:lsdException w:name="List Table 6 Colorful Accent 4" w:uiPriority="51"/>
-    <w:lsdException w:name="List Table 7 Colorful Accent 4" w:uiPriority="52"/>
-    <w:lsdException w:name="List Table 1 Light Accent 5" w:uiPriority="46"/>
-    <w:lsdException w:name="List Table 2 Accent 5" w:uiPriority="47"/>
-    <w:lsdException w:name="List Table 3 Accent 5" w:uiPriority="48"/>
-    <w:lsdException w:name="List Table 4 Accent 5" w:uiPriority="49"/>
-    <w:lsdException w:name="List Table 5 Dark Accent 5" w:uiPriority="50"/>
-    <w:lsdException w:name="List Table 6 Colorful Accent 5" w:uiPriority="51"/>
-    <w:lsdException w:name="List Table 7 Colorful Accent 5" w:uiPriority="52"/>
-    <w:lsdException w:name="List Table 1 Light Accent 6" w:uiPriority="46"/>
-    <w:lsdException w:name="List Table 2 Accent 6" w:uiPriority="47"/>
-    <w:lsdException w:name="List Table 3 Accent 6" w:uiPriority="48"/>
-    <w:lsdException w:name="List Table 4 Accent 6" w:uiPriority="49"/>
-    <w:lsdException w:name="List Table 5 Dark Accent 6" w:uiPriority="50"/>
-    <w:lsdException w:name="List Table 6 Colorful Accent 6" w:uiPriority="51"/>
-    <w:lsdException w:name="List Table 7 Colorful Accent 6" w:uiPriority="52"/>
-  </w:latentStyles>
-  <w:style w:type="paragraph" w:default="1" w:styleId="a">
-    <w:name w:val="Normal"/>
-    <w:qFormat/>
-  </w:style>
-  <w:style w:type="character" w:default="1" w:styleId="a0">
-    <w:name w:val="Default Paragraph Font"/>
-    <w:uiPriority w:val="1"/>
-    <w:semiHidden/>
-    <w:unhideWhenUsed/>
-  </w:style>
-  <w:style w:type="table" w:default="1" w:styleId="a1">
-    <w:name w:val="Normal Table"/>
-    <w:uiPriority w:val="99"/>
-    <w:semiHidden/>
-    <w:unhideWhenUsed/>
-    <w:tblPr>
-      <w:tblInd w:w="0" w:type="dxa"/>
-      <w:tblCellMar>
-        <w:top w:w="0" w:type="dxa"/>
-        <w:left w:w="108" w:type="dxa"/>
-        <w:bottom w:w="0" w:type="dxa"/>
-        <w:right w:w="108" w:type="dxa"/>
-      </w:tblCellMar>
-    </w:tblPr>
-  </w:style>
-  <w:style w:type="numbering" w:default="1" w:styleId="a2">
-    <w:name w:val="No List"/>
-    <w:uiPriority w:val="99"/>
-    <w:semiHidden/>
-    <w:unhideWhenUsed/>
-  </w:style>
-  <w:style w:type="paragraph" w:customStyle="1" w:styleId="3417E2A8B5E14E7CAC4970B4F88B94AB">
-    <w:name w:val="3417E2A8B5E14E7CAC4970B4F88B94AB"/>
-    <w:rsid w:val="00CE5D52"/>
-  </w:style>
-</w:styles>
-</file>
-
-<file path=word/glossary/webSettings.xml><?xml version="1.0" encoding="utf-8"?>
-<w:webSettings xmlns:mc="http://schemas.openxmlformats.org/markup-compatibility/2006" xmlns:r="http://schemas.openxmlformats.org/officeDocument/2006/relationships" xmlns:w="http://schemas.openxmlformats.org/wordprocessingml/2006/main" xmlns:w14="http://schemas.microsoft.com/office/word/2010/wordml" xmlns:w15="http://schemas.microsoft.com/office/word/2012/wordml" mc:Ignorable="w14 w15">
-  <w:optimizeForBrowser/>
-  <w:allowPNG/>
-</w:webSettings>
-</file>
-
 <file path=word/theme/theme1.xml><?xml version="1.0" encoding="utf-8"?>
 <a:theme xmlns:a="http://schemas.openxmlformats.org/drawingml/2006/main" name="Тема Office">
   <a:themeElements>
@@ -61564,7 +61187,7 @@
 </file>
 
 <file path=customXml/itemProps1.xml><?xml version="1.0" encoding="utf-8"?>
-<ds:datastoreItem xmlns:ds="http://schemas.openxmlformats.org/officeDocument/2006/customXml" ds:itemID="{4E04E489-0BA5-4CB6-AADB-E30C8DA31AAC}">
+<ds:datastoreItem xmlns:ds="http://schemas.openxmlformats.org/officeDocument/2006/customXml" ds:itemID="{30DE73EE-8CC1-47C3-8072-6FC03E49277C}">
   <ds:schemaRefs>
     <ds:schemaRef ds:uri="http://schemas.openxmlformats.org/officeDocument/2006/bibliography"/>
   </ds:schemaRefs>

</xml_diff>